<commit_message>
Make date dynamic and hardcode province to ON. Rename output file to 'Ontario_RIN.docx'
</commit_message>
<xml_diff>
--- a/rin-template.docx
+++ b/rin-template.docx
@@ -180,7 +180,7 @@
           <w:sz w:val="24"/>
           <w:szCs w:val="24"/>
         </w:rPr>
-        <w:t>{province}</w:t>
+        <w:t>ON</w:t>
       </w:r>
       <w:r>
         <w:rPr>
@@ -318,7 +318,23 @@
           <w:sz w:val="24"/>
           <w:szCs w:val="24"/>
         </w:rPr>
-        <w:t>To: Ministry of Transportation</w:t>
+        <w:t xml:space="preserve">To: </w:t>
+      </w:r>
+      <w:r>
+        <w:rPr>
+          <w:rFonts w:ascii="Arial" w:hAnsi="Arial" w:cs="Arial"/>
+          <w:sz w:val="24"/>
+          <w:szCs w:val="24"/>
+        </w:rPr>
+        <w:t xml:space="preserve">Ontario </w:t>
+      </w:r>
+      <w:r>
+        <w:rPr>
+          <w:rFonts w:ascii="Arial" w:hAnsi="Arial" w:cs="Arial"/>
+          <w:sz w:val="24"/>
+          <w:szCs w:val="24"/>
+        </w:rPr>
+        <w:t>Ministry of Transportation</w:t>
       </w:r>
     </w:p>
     <w:p>
@@ -342,7 +358,39 @@
           <w:sz w:val="24"/>
           <w:szCs w:val="24"/>
         </w:rPr>
-        <w:t>Re: applying for a new Registrant Identification Number.</w:t>
+        <w:t xml:space="preserve">Re: </w:t>
+      </w:r>
+      <w:r>
+        <w:rPr>
+          <w:rFonts w:ascii="Arial" w:hAnsi="Arial" w:cs="Arial"/>
+          <w:sz w:val="24"/>
+          <w:szCs w:val="24"/>
+        </w:rPr>
+        <w:t>A</w:t>
+      </w:r>
+      <w:r>
+        <w:rPr>
+          <w:rFonts w:ascii="Arial" w:hAnsi="Arial" w:cs="Arial"/>
+          <w:sz w:val="24"/>
+          <w:szCs w:val="24"/>
+        </w:rPr>
+        <w:t>pplying for a new Registrant Identification Number</w:t>
+      </w:r>
+      <w:r>
+        <w:rPr>
+          <w:rFonts w:ascii="Arial" w:hAnsi="Arial" w:cs="Arial"/>
+          <w:sz w:val="24"/>
+          <w:szCs w:val="24"/>
+        </w:rPr>
+        <w:t xml:space="preserve"> [RIN]</w:t>
+      </w:r>
+      <w:r>
+        <w:rPr>
+          <w:rFonts w:ascii="Arial" w:hAnsi="Arial" w:cs="Arial"/>
+          <w:sz w:val="24"/>
+          <w:szCs w:val="24"/>
+        </w:rPr>
+        <w:t>.</w:t>
       </w:r>
     </w:p>
     <w:p>
@@ -412,6 +460,7 @@
         </w:rPr>
         <w:t>{</w:t>
       </w:r>
+      <w:proofErr w:type="spellStart"/>
       <w:r>
         <w:rPr>
           <w:rFonts w:ascii="Arial" w:hAnsi="Arial" w:cs="Arial"/>
@@ -442,6 +491,7 @@
         </w:rPr>
         <w:t>ame</w:t>
       </w:r>
+      <w:proofErr w:type="spellEnd"/>
       <w:r>
         <w:rPr>
           <w:rFonts w:ascii="Arial" w:hAnsi="Arial" w:cs="Arial"/>
@@ -464,7 +514,23 @@
           <w:sz w:val="24"/>
           <w:szCs w:val="24"/>
         </w:rPr>
-        <w:t xml:space="preserve"> currently located at </w:t>
+        <w:t xml:space="preserve"> </w:t>
+      </w:r>
+      <w:r>
+        <w:rPr>
+          <w:rFonts w:ascii="Arial" w:hAnsi="Arial" w:cs="Arial"/>
+          <w:sz w:val="24"/>
+          <w:szCs w:val="24"/>
+        </w:rPr>
+        <w:t xml:space="preserve">with the registered office </w:t>
+      </w:r>
+      <w:r>
+        <w:rPr>
+          <w:rFonts w:ascii="Arial" w:hAnsi="Arial" w:cs="Arial"/>
+          <w:sz w:val="24"/>
+          <w:szCs w:val="24"/>
+        </w:rPr>
+        <w:t xml:space="preserve">currently located at </w:t>
       </w:r>
       <w:r>
         <w:rPr>
@@ -485,7 +551,29 @@
           <w:sz w:val="24"/>
           <w:szCs w:val="24"/>
         </w:rPr>
-        <w:t>}, {city}, {province} {</w:t>
+        <w:t xml:space="preserve">}, {city}, </w:t>
+      </w:r>
+      <w:r>
+        <w:rPr>
+          <w:rFonts w:ascii="Arial" w:eastAsia="Oswald" w:hAnsi="Arial" w:cs="Arial"/>
+          <w:b/>
+          <w:bCs/>
+          <w:color w:val="666666"/>
+          <w:sz w:val="24"/>
+          <w:szCs w:val="24"/>
+        </w:rPr>
+        <w:t>ON</w:t>
+      </w:r>
+      <w:r>
+        <w:rPr>
+          <w:rFonts w:ascii="Arial" w:eastAsia="Oswald" w:hAnsi="Arial" w:cs="Arial"/>
+          <w:b/>
+          <w:bCs/>
+          <w:color w:val="666666"/>
+          <w:sz w:val="24"/>
+          <w:szCs w:val="24"/>
+        </w:rPr>
+        <w:t xml:space="preserve"> {</w:t>
       </w:r>
       <w:proofErr w:type="spellStart"/>
       <w:r>
@@ -773,6 +861,7 @@
         </w:rPr>
         <w:t>{</w:t>
       </w:r>
+      <w:proofErr w:type="spellStart"/>
       <w:r>
         <w:rPr>
           <w:rFonts w:ascii="Arial" w:hAnsi="Arial" w:cs="Arial"/>
@@ -803,6 +892,7 @@
         </w:rPr>
         <w:t>ame</w:t>
       </w:r>
+      <w:proofErr w:type="spellEnd"/>
       <w:r>
         <w:rPr>
           <w:rFonts w:ascii="Arial" w:hAnsi="Arial" w:cs="Arial"/>
@@ -833,7 +923,7 @@
           <w:sz w:val="24"/>
           <w:szCs w:val="24"/>
         </w:rPr>
-        <w:t>apply for</w:t>
+        <w:t>for</w:t>
       </w:r>
       <w:r>
         <w:rPr>
@@ -849,7 +939,31 @@
           <w:sz w:val="24"/>
           <w:szCs w:val="24"/>
         </w:rPr>
-        <w:t xml:space="preserve"> Kindly issue a RIN to {</w:t>
+        <w:t xml:space="preserve"> I request the </w:t>
+      </w:r>
+      <w:r>
+        <w:rPr>
+          <w:rFonts w:ascii="Arial" w:hAnsi="Arial" w:cs="Arial"/>
+          <w:sz w:val="24"/>
+          <w:szCs w:val="24"/>
+        </w:rPr>
+        <w:t xml:space="preserve">issue </w:t>
+      </w:r>
+      <w:r>
+        <w:rPr>
+          <w:rFonts w:ascii="Arial" w:hAnsi="Arial" w:cs="Arial"/>
+          <w:sz w:val="24"/>
+          <w:szCs w:val="24"/>
+        </w:rPr>
+        <w:t xml:space="preserve">of </w:t>
+      </w:r>
+      <w:r>
+        <w:rPr>
+          <w:rFonts w:ascii="Arial" w:hAnsi="Arial" w:cs="Arial"/>
+          <w:sz w:val="24"/>
+          <w:szCs w:val="24"/>
+        </w:rPr>
+        <w:t>a RIN to {</w:t>
       </w:r>
       <w:r>
         <w:rPr>
@@ -905,6 +1019,14 @@
           <w:szCs w:val="24"/>
         </w:rPr>
       </w:pPr>
+      <w:r>
+        <w:rPr>
+          <w:rFonts w:ascii="Arial" w:hAnsi="Arial" w:cs="Arial"/>
+          <w:sz w:val="24"/>
+          <w:szCs w:val="24"/>
+        </w:rPr>
+        <w:t>Thank you.</w:t>
+      </w:r>
     </w:p>
     <w:p>
       <w:pPr>
@@ -927,92 +1049,7 @@
           <w:sz w:val="24"/>
           <w:szCs w:val="24"/>
         </w:rPr>
-        <w:t>______________________________</w:t>
-      </w:r>
-      <w:r>
-        <w:rPr>
-          <w:rFonts w:ascii="Arial" w:hAnsi="Arial" w:cs="Arial"/>
-          <w:sz w:val="24"/>
-          <w:szCs w:val="24"/>
-        </w:rPr>
-        <w:br/>
-      </w:r>
-      <w:r>
-        <w:rPr>
-          <w:rFonts w:ascii="Arial" w:hAnsi="Arial" w:cs="Arial"/>
-          <w:b/>
-          <w:bCs/>
-          <w:sz w:val="24"/>
-          <w:szCs w:val="24"/>
-        </w:rPr>
-        <w:t>{</w:t>
-      </w:r>
-      <w:proofErr w:type="spellStart"/>
-      <w:r>
-        <w:rPr>
-          <w:rFonts w:ascii="Arial" w:hAnsi="Arial" w:cs="Arial"/>
-          <w:b/>
-          <w:bCs/>
-          <w:sz w:val="24"/>
-          <w:szCs w:val="24"/>
-        </w:rPr>
-        <w:t>company</w:t>
-      </w:r>
-      <w:r>
-        <w:rPr>
-          <w:rFonts w:ascii="Arial" w:hAnsi="Arial" w:cs="Arial"/>
-          <w:b/>
-          <w:bCs/>
-          <w:sz w:val="24"/>
-          <w:szCs w:val="24"/>
-        </w:rPr>
-        <w:t>N</w:t>
-      </w:r>
-      <w:r>
-        <w:rPr>
-          <w:rFonts w:ascii="Arial" w:hAnsi="Arial" w:cs="Arial"/>
-          <w:b/>
-          <w:bCs/>
-          <w:sz w:val="24"/>
-          <w:szCs w:val="24"/>
-        </w:rPr>
-        <w:t>ame</w:t>
-      </w:r>
-      <w:proofErr w:type="spellEnd"/>
-      <w:r>
-        <w:rPr>
-          <w:rFonts w:ascii="Arial" w:hAnsi="Arial" w:cs="Arial"/>
-          <w:b/>
-          <w:bCs/>
-          <w:sz w:val="24"/>
-          <w:szCs w:val="24"/>
-        </w:rPr>
-        <w:t>}</w:t>
-      </w:r>
-      <w:r>
-        <w:rPr>
-          <w:rFonts w:ascii="Arial" w:hAnsi="Arial" w:cs="Arial"/>
-          <w:sz w:val="24"/>
-          <w:szCs w:val="24"/>
-        </w:rPr>
-        <w:t>, President/Director</w:t>
-      </w:r>
-      <w:r>
-        <w:rPr>
-          <w:rFonts w:ascii="Arial" w:hAnsi="Arial" w:cs="Arial"/>
-          <w:sz w:val="24"/>
-          <w:szCs w:val="24"/>
-        </w:rPr>
-        <w:br/>
-        <w:t>“I have the authority to bind the corporation”</w:t>
-      </w:r>
-      <w:r>
-        <w:rPr>
-          <w:rFonts w:ascii="Arial" w:hAnsi="Arial" w:cs="Arial"/>
-          <w:sz w:val="24"/>
-          <w:szCs w:val="24"/>
-        </w:rPr>
-        <w:t>.</w:t>
+        <w:t>Yours truly,</w:t>
       </w:r>
     </w:p>
     <w:p>
@@ -1030,15 +1067,125 @@
           <w:szCs w:val="24"/>
         </w:rPr>
       </w:pPr>
+      <w:r>
+        <w:rPr>
+          <w:rFonts w:ascii="Arial" w:hAnsi="Arial" w:cs="Arial"/>
+          <w:sz w:val="24"/>
+          <w:szCs w:val="24"/>
+        </w:rPr>
+        <w:t>______________________________</w:t>
+      </w:r>
+      <w:r>
+        <w:rPr>
+          <w:rFonts w:ascii="Arial" w:hAnsi="Arial" w:cs="Arial"/>
+          <w:sz w:val="24"/>
+          <w:szCs w:val="24"/>
+        </w:rPr>
+        <w:br/>
+      </w:r>
+      <w:r>
+        <w:rPr>
+          <w:rFonts w:ascii="Arial" w:hAnsi="Arial" w:cs="Arial"/>
+          <w:b/>
+          <w:bCs/>
+          <w:sz w:val="24"/>
+          <w:szCs w:val="24"/>
+        </w:rPr>
+        <w:t>{</w:t>
+      </w:r>
+      <w:proofErr w:type="spellStart"/>
+      <w:r>
+        <w:rPr>
+          <w:rFonts w:ascii="Arial" w:hAnsi="Arial" w:cs="Arial"/>
+          <w:b/>
+          <w:bCs/>
+          <w:sz w:val="24"/>
+          <w:szCs w:val="24"/>
+        </w:rPr>
+        <w:t>company</w:t>
+      </w:r>
+      <w:r>
+        <w:rPr>
+          <w:rFonts w:ascii="Arial" w:hAnsi="Arial" w:cs="Arial"/>
+          <w:b/>
+          <w:bCs/>
+          <w:sz w:val="24"/>
+          <w:szCs w:val="24"/>
+        </w:rPr>
+        <w:t>N</w:t>
+      </w:r>
+      <w:r>
+        <w:rPr>
+          <w:rFonts w:ascii="Arial" w:hAnsi="Arial" w:cs="Arial"/>
+          <w:b/>
+          <w:bCs/>
+          <w:sz w:val="24"/>
+          <w:szCs w:val="24"/>
+        </w:rPr>
+        <w:t>ame</w:t>
+      </w:r>
+      <w:proofErr w:type="spellEnd"/>
+      <w:r>
+        <w:rPr>
+          <w:rFonts w:ascii="Arial" w:hAnsi="Arial" w:cs="Arial"/>
+          <w:b/>
+          <w:bCs/>
+          <w:sz w:val="24"/>
+          <w:szCs w:val="24"/>
+        </w:rPr>
+        <w:t>}</w:t>
+      </w:r>
+      <w:r>
+        <w:rPr>
+          <w:rFonts w:ascii="Arial" w:hAnsi="Arial" w:cs="Arial"/>
+          <w:sz w:val="24"/>
+          <w:szCs w:val="24"/>
+        </w:rPr>
+        <w:t>, President/Director</w:t>
+      </w:r>
+      <w:r>
+        <w:rPr>
+          <w:rFonts w:ascii="Arial" w:hAnsi="Arial" w:cs="Arial"/>
+          <w:sz w:val="24"/>
+          <w:szCs w:val="24"/>
+        </w:rPr>
+        <w:br/>
+        <w:t>“I have the authority to bind the corporation”</w:t>
+      </w:r>
+      <w:r>
+        <w:rPr>
+          <w:rFonts w:ascii="Arial" w:hAnsi="Arial" w:cs="Arial"/>
+          <w:sz w:val="24"/>
+          <w:szCs w:val="24"/>
+        </w:rPr>
+        <w:t>.</w:t>
+      </w:r>
     </w:p>
     <w:p>
       <w:pPr>
+        <w:pBdr>
+          <w:top w:val="nil"/>
+          <w:left w:val="nil"/>
+          <w:bottom w:val="nil"/>
+          <w:right w:val="nil"/>
+          <w:between w:val="nil"/>
+        </w:pBdr>
+        <w:ind w:left="0"/>
         <w:rPr>
           <w:rFonts w:ascii="Arial" w:hAnsi="Arial" w:cs="Arial"/>
           <w:sz w:val="24"/>
           <w:szCs w:val="24"/>
         </w:rPr>
       </w:pPr>
+    </w:p>
+    <w:p>
+      <w:pPr>
+        <w:rPr>
+          <w:rFonts w:ascii="Arial" w:hAnsi="Arial" w:cs="Arial"/>
+          <w:sz w:val="24"/>
+          <w:szCs w:val="24"/>
+        </w:rPr>
+      </w:pPr>
       <w:r>
         <w:rPr>
           <w:rFonts w:ascii="Arial" w:hAnsi="Arial" w:cs="Arial"/>
@@ -1141,7 +1288,44 @@
           <w:sz w:val="24"/>
           <w:szCs w:val="24"/>
         </w:rPr>
-        <w:t>Date</w:t>
+        <w:t>{month} {day}</w:t>
+      </w:r>
+      <w:r>
+        <w:rPr>
+          <w:rFonts w:ascii="Arial" w:hAnsi="Arial" w:cs="Arial"/>
+          <w:sz w:val="24"/>
+          <w:szCs w:val="24"/>
+          <w:vertAlign w:val="superscript"/>
+        </w:rPr>
+        <w:t>{</w:t>
+      </w:r>
+      <w:proofErr w:type="spellStart"/>
+      <w:r>
+        <w:rPr>
+          <w:rFonts w:ascii="Arial" w:hAnsi="Arial" w:cs="Arial"/>
+          <w:sz w:val="24"/>
+          <w:szCs w:val="24"/>
+          <w:vertAlign w:val="superscript"/>
+        </w:rPr>
+        <w:t>ordinalSuffix</w:t>
+      </w:r>
+      <w:proofErr w:type="spellEnd"/>
+      <w:r>
+        <w:rPr>
+          <w:rFonts w:ascii="Arial" w:hAnsi="Arial" w:cs="Arial"/>
+          <w:sz w:val="24"/>
+          <w:szCs w:val="24"/>
+          <w:vertAlign w:val="superscript"/>
+        </w:rPr>
+        <w:t>}</w:t>
+      </w:r>
+      <w:r>
+        <w:rPr>
+          <w:rFonts w:ascii="Arial" w:hAnsi="Arial" w:cs="Arial"/>
+          <w:sz w:val="24"/>
+          <w:szCs w:val="24"/>
+        </w:rPr>
+        <w:t xml:space="preserve"> {year}</w:t>
       </w:r>
       <w:r>
         <w:rPr>

</xml_diff>

<commit_message>
fix formatting issues in rin-template.docx
</commit_message>
<xml_diff>
--- a/rin-template.docx
+++ b/rin-template.docx
@@ -1,6 +1,6 @@
 
 <file path=word/document.xml><?xml version="1.0" encoding="utf-8"?>
-<w:document xmlns:wpc="http://schemas.microsoft.com/office/word/2010/wordprocessingCanvas" xmlns:cx="http://schemas.microsoft.com/office/drawing/2014/chartex" xmlns:cx1="http://schemas.microsoft.com/office/drawing/2015/9/8/chartex" xmlns:cx2="http://schemas.microsoft.com/office/drawing/2015/10/21/chartex" xmlns:cx3="http://schemas.microsoft.com/office/drawing/2016/5/9/chartex" xmlns:cx4="http://schemas.microsoft.com/office/drawing/2016/5/10/chartex" xmlns:cx5="http://schemas.microsoft.com/office/drawing/2016/5/11/chartex" xmlns:cx6="http://schemas.microsoft.com/office/drawing/2016/5/12/chartex" xmlns:cx7="http://schemas.microsoft.com/office/drawing/2016/5/13/chartex" xmlns:cx8="http://schemas.microsoft.com/office/drawing/2016/5/14/chartex" xmlns:mc="http://schemas.openxmlformats.org/markup-compatibility/2006" xmlns:aink="http://schemas.microsoft.com/office/drawing/2016/ink" xmlns:am3d="http://schemas.microsoft.com/office/drawing/2017/model3d" xmlns:o="urn:schemas-microsoft-com:office:office" xmlns:oel="http://schemas.microsoft.com/office/2019/extlst" xmlns:r="http://schemas.openxmlformats.org/officeDocument/2006/relationships" xmlns:m="http://schemas.openxmlformats.org/officeDocument/2006/math" xmlns:v="urn:schemas-microsoft-com:vml" xmlns:wp14="http://schemas.microsoft.com/office/word/2010/wordprocessingDrawing" xmlns:wp="http://schemas.openxmlformats.org/drawingml/2006/wordprocessingDrawing" xmlns:w10="urn:schemas-microsoft-com:office:word" xmlns:w="http://schemas.openxmlformats.org/wordprocessingml/2006/main" xmlns:w14="http://schemas.microsoft.com/office/word/2010/wordml" xmlns:w15="http://schemas.microsoft.com/office/word/2012/wordml" xmlns:w16cex="http://schemas.microsoft.com/office/word/2018/wordml/cex" xmlns:w16cid="http://schemas.microsoft.com/office/word/2016/wordml/cid" xmlns:w16="http://schemas.microsoft.com/office/word/2018/wordml" xmlns:w16du="http://schemas.microsoft.com/office/word/2023/wordml/word16du" xmlns:w16sdtdh="http://schemas.microsoft.com/office/word/2020/wordml/sdtdatahash" xmlns:w16se="http://schemas.microsoft.com/office/word/2015/wordml/symex" xmlns:wpg="http://schemas.microsoft.com/office/word/2010/wordprocessingGroup" xmlns:wpi="http://schemas.microsoft.com/office/word/2010/wordprocessingInk" xmlns:wne="http://schemas.microsoft.com/office/word/2006/wordml" xmlns:wps="http://schemas.microsoft.com/office/word/2010/wordprocessingShape" mc:Ignorable="w14 w15 w16se w16cid w16 w16cex w16sdtdh wp14">
+<w:document xmlns:wpc="http://schemas.microsoft.com/office/word/2010/wordprocessingCanvas" xmlns:cx="http://schemas.microsoft.com/office/drawing/2014/chartex" xmlns:cx1="http://schemas.microsoft.com/office/drawing/2015/9/8/chartex" xmlns:cx2="http://schemas.microsoft.com/office/drawing/2015/10/21/chartex" xmlns:cx3="http://schemas.microsoft.com/office/drawing/2016/5/9/chartex" xmlns:cx4="http://schemas.microsoft.com/office/drawing/2016/5/10/chartex" xmlns:cx5="http://schemas.microsoft.com/office/drawing/2016/5/11/chartex" xmlns:cx6="http://schemas.microsoft.com/office/drawing/2016/5/12/chartex" xmlns:cx7="http://schemas.microsoft.com/office/drawing/2016/5/13/chartex" xmlns:cx8="http://schemas.microsoft.com/office/drawing/2016/5/14/chartex" xmlns:mc="http://schemas.openxmlformats.org/markup-compatibility/2006" xmlns:aink="http://schemas.microsoft.com/office/drawing/2016/ink" xmlns:am3d="http://schemas.microsoft.com/office/drawing/2017/model3d" xmlns:o="urn:schemas-microsoft-com:office:office" xmlns:oel="http://schemas.microsoft.com/office/2019/extlst" xmlns:r="http://schemas.openxmlformats.org/officeDocument/2006/relationships" xmlns:m="http://schemas.openxmlformats.org/officeDocument/2006/math" xmlns:v="urn:schemas-microsoft-com:vml" xmlns:wp14="http://schemas.microsoft.com/office/word/2010/wordprocessingDrawing" xmlns:wp="http://schemas.openxmlformats.org/drawingml/2006/wordprocessingDrawing" xmlns:w10="urn:schemas-microsoft-com:office:word" xmlns:w="http://schemas.openxmlformats.org/wordprocessingml/2006/main" xmlns:w14="http://schemas.microsoft.com/office/word/2010/wordml" xmlns:w15="http://schemas.microsoft.com/office/word/2012/wordml" xmlns:w16cex="http://schemas.microsoft.com/office/word/2018/wordml/cex" xmlns:w16cid="http://schemas.microsoft.com/office/word/2016/wordml/cid" xmlns:w16="http://schemas.microsoft.com/office/word/2018/wordml" xmlns:w16sdtdh="http://schemas.microsoft.com/office/word/2020/wordml/sdtdatahash" xmlns:w16se="http://schemas.microsoft.com/office/word/2015/wordml/symex" xmlns:wpg="http://schemas.microsoft.com/office/word/2010/wordprocessingGroup" xmlns:wpi="http://schemas.microsoft.com/office/word/2010/wordprocessingInk" xmlns:wne="http://schemas.microsoft.com/office/word/2006/wordml" xmlns:wps="http://schemas.microsoft.com/office/word/2010/wordprocessingShape" mc:Ignorable="w14 w15 w16se w16cid w16 w16cex w16sdtdh wp14">
   <w:body>
     <w:p>
       <w:pPr>
@@ -16,6 +16,7 @@
         </w:pBdr>
         <w:rPr>
           <w:rFonts w:ascii="Arial" w:hAnsi="Arial" w:cs="Arial"/>
+          <w:color w:val="000000" w:themeColor="text1"/>
           <w:sz w:val="48"/>
           <w:szCs w:val="48"/>
         </w:rPr>
@@ -23,6 +24,7 @@
       <w:r>
         <w:rPr>
           <w:rFonts w:ascii="Arial" w:hAnsi="Arial" w:cs="Arial"/>
+          <w:color w:val="000000" w:themeColor="text1"/>
           <w:sz w:val="48"/>
           <w:szCs w:val="48"/>
         </w:rPr>
@@ -32,6 +34,7 @@
       <w:r>
         <w:rPr>
           <w:rFonts w:ascii="Arial" w:hAnsi="Arial" w:cs="Arial"/>
+          <w:color w:val="000000" w:themeColor="text1"/>
           <w:sz w:val="48"/>
           <w:szCs w:val="48"/>
         </w:rPr>
@@ -40,6 +43,7 @@
       <w:r>
         <w:rPr>
           <w:rFonts w:ascii="Arial" w:hAnsi="Arial" w:cs="Arial"/>
+          <w:color w:val="000000" w:themeColor="text1"/>
           <w:sz w:val="48"/>
           <w:szCs w:val="48"/>
         </w:rPr>
@@ -48,6 +52,7 @@
       <w:r>
         <w:rPr>
           <w:rFonts w:ascii="Arial" w:hAnsi="Arial" w:cs="Arial"/>
+          <w:color w:val="000000" w:themeColor="text1"/>
           <w:sz w:val="48"/>
           <w:szCs w:val="48"/>
         </w:rPr>
@@ -57,6 +62,7 @@
       <w:r>
         <w:rPr>
           <w:rFonts w:ascii="Arial" w:hAnsi="Arial" w:cs="Arial"/>
+          <w:color w:val="000000" w:themeColor="text1"/>
           <w:sz w:val="48"/>
           <w:szCs w:val="48"/>
         </w:rPr>
@@ -75,7 +81,7 @@
         <w:spacing w:before="0"/>
         <w:rPr>
           <w:rFonts w:ascii="Arial" w:eastAsia="Oswald" w:hAnsi="Arial" w:cs="Arial"/>
-          <w:color w:val="666666"/>
+          <w:color w:val="000000" w:themeColor="text1"/>
           <w:sz w:val="24"/>
           <w:szCs w:val="24"/>
         </w:rPr>
@@ -84,6 +90,7 @@
         <w:rPr>
           <w:rFonts w:ascii="Arial" w:hAnsi="Arial" w:cs="Arial"/>
           <w:noProof/>
+          <w:color w:val="000000" w:themeColor="text1"/>
         </w:rPr>
         <w:drawing>
           <wp:inline distT="114300" distB="114300" distL="114300" distR="114300" wp14:anchorId="07EDB1D9" wp14:editId="44CC8B87">
@@ -124,6 +131,7 @@
       <w:r>
         <w:rPr>
           <w:rFonts w:ascii="Arial" w:eastAsia="Oswald" w:hAnsi="Arial" w:cs="Arial"/>
+          <w:color w:val="000000" w:themeColor="text1"/>
           <w:sz w:val="24"/>
           <w:szCs w:val="24"/>
         </w:rPr>
@@ -132,15 +140,99 @@
       <w:r>
         <w:rPr>
           <w:rFonts w:ascii="Arial" w:eastAsia="Oswald" w:hAnsi="Arial" w:cs="Arial"/>
-          <w:sz w:val="24"/>
-          <w:szCs w:val="24"/>
-        </w:rPr>
-        <w:t>{address</w:t>
-      </w:r>
-      <w:r>
-        <w:rPr>
-          <w:rFonts w:ascii="Arial" w:eastAsia="Oswald" w:hAnsi="Arial" w:cs="Arial"/>
-          <w:color w:val="666666"/>
+          <w:color w:val="000000" w:themeColor="text1"/>
+          <w:sz w:val="24"/>
+          <w:szCs w:val="24"/>
+        </w:rPr>
+        <w:t>{address}</w:t>
+      </w:r>
+      <w:r>
+        <w:rPr>
+          <w:rFonts w:ascii="Arial" w:eastAsia="Oswald" w:hAnsi="Arial" w:cs="Arial"/>
+          <w:color w:val="000000" w:themeColor="text1"/>
+          <w:sz w:val="24"/>
+          <w:szCs w:val="24"/>
+        </w:rPr>
+        <w:t xml:space="preserve">, </w:t>
+      </w:r>
+      <w:r>
+        <w:rPr>
+          <w:rFonts w:ascii="Arial" w:eastAsia="Oswald" w:hAnsi="Arial" w:cs="Arial"/>
+          <w:color w:val="000000" w:themeColor="text1"/>
+          <w:sz w:val="24"/>
+          <w:szCs w:val="24"/>
+        </w:rPr>
+        <w:t>{city}</w:t>
+      </w:r>
+      <w:r>
+        <w:rPr>
+          <w:rFonts w:ascii="Arial" w:eastAsia="Oswald" w:hAnsi="Arial" w:cs="Arial"/>
+          <w:color w:val="000000" w:themeColor="text1"/>
+          <w:sz w:val="24"/>
+          <w:szCs w:val="24"/>
+        </w:rPr>
+        <w:t xml:space="preserve">, </w:t>
+      </w:r>
+      <w:r>
+        <w:rPr>
+          <w:rFonts w:ascii="Arial" w:eastAsia="Oswald" w:hAnsi="Arial" w:cs="Arial"/>
+          <w:color w:val="000000" w:themeColor="text1"/>
+          <w:sz w:val="24"/>
+          <w:szCs w:val="24"/>
+        </w:rPr>
+        <w:t>ON</w:t>
+      </w:r>
+      <w:r>
+        <w:rPr>
+          <w:rFonts w:ascii="Arial" w:eastAsia="Oswald" w:hAnsi="Arial" w:cs="Arial"/>
+          <w:color w:val="000000" w:themeColor="text1"/>
+          <w:sz w:val="24"/>
+          <w:szCs w:val="24"/>
+        </w:rPr>
+        <w:t xml:space="preserve"> </w:t>
+      </w:r>
+      <w:r>
+        <w:rPr>
+          <w:rFonts w:ascii="Arial" w:eastAsia="Oswald" w:hAnsi="Arial" w:cs="Arial"/>
+          <w:color w:val="000000" w:themeColor="text1"/>
+          <w:sz w:val="24"/>
+          <w:szCs w:val="24"/>
+        </w:rPr>
+        <w:t>{</w:t>
+      </w:r>
+      <w:proofErr w:type="spellStart"/>
+      <w:r>
+        <w:rPr>
+          <w:rFonts w:ascii="Arial" w:eastAsia="Oswald" w:hAnsi="Arial" w:cs="Arial"/>
+          <w:color w:val="000000" w:themeColor="text1"/>
+          <w:sz w:val="24"/>
+          <w:szCs w:val="24"/>
+        </w:rPr>
+        <w:t>postal</w:t>
+      </w:r>
+      <w:r>
+        <w:rPr>
+          <w:rFonts w:ascii="Arial" w:eastAsia="Oswald" w:hAnsi="Arial" w:cs="Arial"/>
+          <w:color w:val="000000" w:themeColor="text1"/>
+          <w:sz w:val="24"/>
+          <w:szCs w:val="24"/>
+        </w:rPr>
+        <w:t>C</w:t>
+      </w:r>
+      <w:r>
+        <w:rPr>
+          <w:rFonts w:ascii="Arial" w:eastAsia="Oswald" w:hAnsi="Arial" w:cs="Arial"/>
+          <w:color w:val="000000" w:themeColor="text1"/>
+          <w:sz w:val="24"/>
+          <w:szCs w:val="24"/>
+        </w:rPr>
+        <w:t>ode</w:t>
+      </w:r>
+      <w:proofErr w:type="spellEnd"/>
+      <w:r>
+        <w:rPr>
+          <w:rFonts w:ascii="Arial" w:eastAsia="Oswald" w:hAnsi="Arial" w:cs="Arial"/>
+          <w:color w:val="000000" w:themeColor="text1"/>
           <w:sz w:val="24"/>
           <w:szCs w:val="24"/>
         </w:rPr>
@@ -149,99 +241,7 @@
       <w:r>
         <w:rPr>
           <w:rFonts w:ascii="Arial" w:eastAsia="Oswald" w:hAnsi="Arial" w:cs="Arial"/>
-          <w:color w:val="666666"/>
-          <w:sz w:val="24"/>
-          <w:szCs w:val="24"/>
-        </w:rPr>
-        <w:t xml:space="preserve">, </w:t>
-      </w:r>
-      <w:r>
-        <w:rPr>
-          <w:rFonts w:ascii="Arial" w:eastAsia="Oswald" w:hAnsi="Arial" w:cs="Arial"/>
-          <w:color w:val="666666"/>
-          <w:sz w:val="24"/>
-          <w:szCs w:val="24"/>
-        </w:rPr>
-        <w:t>{city}</w:t>
-      </w:r>
-      <w:r>
-        <w:rPr>
-          <w:rFonts w:ascii="Arial" w:eastAsia="Oswald" w:hAnsi="Arial" w:cs="Arial"/>
-          <w:color w:val="666666"/>
-          <w:sz w:val="24"/>
-          <w:szCs w:val="24"/>
-        </w:rPr>
-        <w:t xml:space="preserve">, </w:t>
-      </w:r>
-      <w:r>
-        <w:rPr>
-          <w:rFonts w:ascii="Arial" w:eastAsia="Oswald" w:hAnsi="Arial" w:cs="Arial"/>
-          <w:color w:val="666666"/>
-          <w:sz w:val="24"/>
-          <w:szCs w:val="24"/>
-        </w:rPr>
-        <w:t>ON</w:t>
-      </w:r>
-      <w:r>
-        <w:rPr>
-          <w:rFonts w:ascii="Arial" w:eastAsia="Oswald" w:hAnsi="Arial" w:cs="Arial"/>
-          <w:color w:val="666666"/>
-          <w:sz w:val="24"/>
-          <w:szCs w:val="24"/>
-        </w:rPr>
-        <w:t xml:space="preserve"> </w:t>
-      </w:r>
-      <w:r>
-        <w:rPr>
-          <w:rFonts w:ascii="Arial" w:eastAsia="Oswald" w:hAnsi="Arial" w:cs="Arial"/>
-          <w:color w:val="666666"/>
-          <w:sz w:val="24"/>
-          <w:szCs w:val="24"/>
-        </w:rPr>
-        <w:t>{</w:t>
-      </w:r>
-      <w:proofErr w:type="spellStart"/>
-      <w:r>
-        <w:rPr>
-          <w:rFonts w:ascii="Arial" w:eastAsia="Oswald" w:hAnsi="Arial" w:cs="Arial"/>
-          <w:color w:val="666666"/>
-          <w:sz w:val="24"/>
-          <w:szCs w:val="24"/>
-        </w:rPr>
-        <w:t>postal</w:t>
-      </w:r>
-      <w:r>
-        <w:rPr>
-          <w:rFonts w:ascii="Arial" w:eastAsia="Oswald" w:hAnsi="Arial" w:cs="Arial"/>
-          <w:color w:val="666666"/>
-          <w:sz w:val="24"/>
-          <w:szCs w:val="24"/>
-        </w:rPr>
-        <w:t>C</w:t>
-      </w:r>
-      <w:r>
-        <w:rPr>
-          <w:rFonts w:ascii="Arial" w:eastAsia="Oswald" w:hAnsi="Arial" w:cs="Arial"/>
-          <w:color w:val="666666"/>
-          <w:sz w:val="24"/>
-          <w:szCs w:val="24"/>
-        </w:rPr>
-        <w:t>ode</w:t>
-      </w:r>
-      <w:proofErr w:type="spellEnd"/>
-      <w:r>
-        <w:rPr>
-          <w:rFonts w:ascii="Arial" w:eastAsia="Oswald" w:hAnsi="Arial" w:cs="Arial"/>
-          <w:color w:val="666666"/>
-          <w:sz w:val="24"/>
-          <w:szCs w:val="24"/>
-        </w:rPr>
-        <w:t>}</w:t>
-      </w:r>
-      <w:r>
-        <w:rPr>
-          <w:rFonts w:ascii="Arial" w:eastAsia="Oswald" w:hAnsi="Arial" w:cs="Arial"/>
-          <w:color w:val="666666"/>
+          <w:color w:val="000000" w:themeColor="text1"/>
           <w:sz w:val="24"/>
           <w:szCs w:val="24"/>
         </w:rPr>
@@ -251,7 +251,7 @@
       <w:r>
         <w:rPr>
           <w:rFonts w:ascii="Arial" w:eastAsia="Oswald" w:hAnsi="Arial" w:cs="Arial"/>
-          <w:color w:val="666666"/>
+          <w:color w:val="000000" w:themeColor="text1"/>
           <w:sz w:val="24"/>
           <w:szCs w:val="24"/>
         </w:rPr>
@@ -261,7 +261,7 @@
       <w:r>
         <w:rPr>
           <w:rFonts w:ascii="Arial" w:eastAsia="Oswald" w:hAnsi="Arial" w:cs="Arial"/>
-          <w:color w:val="666666"/>
+          <w:color w:val="000000" w:themeColor="text1"/>
           <w:sz w:val="24"/>
           <w:szCs w:val="24"/>
         </w:rPr>
@@ -270,7 +270,7 @@
       <w:r>
         <w:rPr>
           <w:rFonts w:ascii="Arial" w:eastAsia="Oswald" w:hAnsi="Arial" w:cs="Arial"/>
-          <w:color w:val="666666"/>
+          <w:color w:val="000000" w:themeColor="text1"/>
           <w:sz w:val="24"/>
           <w:szCs w:val="24"/>
         </w:rPr>
@@ -279,7 +279,7 @@
       <w:r>
         <w:rPr>
           <w:rFonts w:ascii="Arial" w:eastAsia="Oswald" w:hAnsi="Arial" w:cs="Arial"/>
-          <w:color w:val="666666"/>
+          <w:color w:val="000000" w:themeColor="text1"/>
           <w:sz w:val="24"/>
           <w:szCs w:val="24"/>
         </w:rPr>
@@ -289,7 +289,7 @@
       <w:r>
         <w:rPr>
           <w:rFonts w:ascii="Arial" w:eastAsia="Oswald" w:hAnsi="Arial" w:cs="Arial"/>
-          <w:color w:val="666666"/>
+          <w:color w:val="000000" w:themeColor="text1"/>
           <w:sz w:val="24"/>
           <w:szCs w:val="24"/>
         </w:rPr>
@@ -308,6 +308,7 @@
         <w:spacing w:before="480"/>
         <w:rPr>
           <w:rFonts w:ascii="Arial" w:hAnsi="Arial" w:cs="Arial"/>
+          <w:color w:val="000000" w:themeColor="text1"/>
           <w:sz w:val="24"/>
           <w:szCs w:val="24"/>
         </w:rPr>
@@ -315,6 +316,7 @@
       <w:r>
         <w:rPr>
           <w:rFonts w:ascii="Arial" w:hAnsi="Arial" w:cs="Arial"/>
+          <w:color w:val="000000" w:themeColor="text1"/>
           <w:sz w:val="24"/>
           <w:szCs w:val="24"/>
         </w:rPr>
@@ -323,6 +325,7 @@
       <w:r>
         <w:rPr>
           <w:rFonts w:ascii="Arial" w:hAnsi="Arial" w:cs="Arial"/>
+          <w:color w:val="000000" w:themeColor="text1"/>
           <w:sz w:val="24"/>
           <w:szCs w:val="24"/>
         </w:rPr>
@@ -331,6 +334,7 @@
       <w:r>
         <w:rPr>
           <w:rFonts w:ascii="Arial" w:hAnsi="Arial" w:cs="Arial"/>
+          <w:color w:val="000000" w:themeColor="text1"/>
           <w:sz w:val="24"/>
           <w:szCs w:val="24"/>
         </w:rPr>
@@ -348,6 +352,7 @@
         </w:pBdr>
         <w:rPr>
           <w:rFonts w:ascii="Arial" w:hAnsi="Arial" w:cs="Arial"/>
+          <w:color w:val="000000" w:themeColor="text1"/>
           <w:sz w:val="24"/>
           <w:szCs w:val="24"/>
         </w:rPr>
@@ -355,6 +360,7 @@
       <w:r>
         <w:rPr>
           <w:rFonts w:ascii="Arial" w:hAnsi="Arial" w:cs="Arial"/>
+          <w:color w:val="000000" w:themeColor="text1"/>
           <w:sz w:val="24"/>
           <w:szCs w:val="24"/>
         </w:rPr>
@@ -363,6 +369,7 @@
       <w:r>
         <w:rPr>
           <w:rFonts w:ascii="Arial" w:hAnsi="Arial" w:cs="Arial"/>
+          <w:color w:val="000000" w:themeColor="text1"/>
           <w:sz w:val="24"/>
           <w:szCs w:val="24"/>
         </w:rPr>
@@ -371,6 +378,7 @@
       <w:r>
         <w:rPr>
           <w:rFonts w:ascii="Arial" w:hAnsi="Arial" w:cs="Arial"/>
+          <w:color w:val="000000" w:themeColor="text1"/>
           <w:sz w:val="24"/>
           <w:szCs w:val="24"/>
         </w:rPr>
@@ -379,6 +387,7 @@
       <w:r>
         <w:rPr>
           <w:rFonts w:ascii="Arial" w:hAnsi="Arial" w:cs="Arial"/>
+          <w:color w:val="000000" w:themeColor="text1"/>
           <w:sz w:val="24"/>
           <w:szCs w:val="24"/>
         </w:rPr>
@@ -387,6 +396,7 @@
       <w:r>
         <w:rPr>
           <w:rFonts w:ascii="Arial" w:hAnsi="Arial" w:cs="Arial"/>
+          <w:color w:val="000000" w:themeColor="text1"/>
           <w:sz w:val="24"/>
           <w:szCs w:val="24"/>
         </w:rPr>
@@ -404,6 +414,7 @@
         </w:pBdr>
         <w:rPr>
           <w:rFonts w:ascii="Arial" w:hAnsi="Arial" w:cs="Arial"/>
+          <w:color w:val="000000" w:themeColor="text1"/>
           <w:sz w:val="24"/>
           <w:szCs w:val="24"/>
         </w:rPr>
@@ -411,6 +422,7 @@
       <w:r>
         <w:rPr>
           <w:rFonts w:ascii="Arial" w:hAnsi="Arial" w:cs="Arial"/>
+          <w:color w:val="000000" w:themeColor="text1"/>
           <w:sz w:val="24"/>
           <w:szCs w:val="24"/>
         </w:rPr>
@@ -419,6 +431,7 @@
       <w:r>
         <w:rPr>
           <w:rFonts w:ascii="Arial" w:hAnsi="Arial" w:cs="Arial"/>
+          <w:color w:val="000000" w:themeColor="text1"/>
           <w:sz w:val="24"/>
           <w:szCs w:val="24"/>
         </w:rPr>
@@ -429,6 +442,7 @@
           <w:rFonts w:ascii="Arial" w:hAnsi="Arial" w:cs="Arial"/>
           <w:b/>
           <w:bCs/>
+          <w:color w:val="000000" w:themeColor="text1"/>
           <w:sz w:val="24"/>
           <w:szCs w:val="24"/>
         </w:rPr>
@@ -439,6 +453,7 @@
           <w:rFonts w:ascii="Arial" w:hAnsi="Arial" w:cs="Arial"/>
           <w:b/>
           <w:bCs/>
+          <w:color w:val="000000" w:themeColor="text1"/>
           <w:sz w:val="24"/>
           <w:szCs w:val="24"/>
         </w:rPr>
@@ -447,6 +462,7 @@
       <w:r>
         <w:rPr>
           <w:rFonts w:ascii="Arial" w:hAnsi="Arial" w:cs="Arial"/>
+          <w:color w:val="000000" w:themeColor="text1"/>
           <w:sz w:val="24"/>
           <w:szCs w:val="24"/>
         </w:rPr>
@@ -455,6 +471,7 @@
       <w:r>
         <w:rPr>
           <w:rFonts w:ascii="Arial" w:hAnsi="Arial" w:cs="Arial"/>
+          <w:color w:val="000000" w:themeColor="text1"/>
           <w:sz w:val="24"/>
           <w:szCs w:val="24"/>
         </w:rPr>
@@ -466,6 +483,7 @@
           <w:rFonts w:ascii="Arial" w:hAnsi="Arial" w:cs="Arial"/>
           <w:b/>
           <w:bCs/>
+          <w:color w:val="000000" w:themeColor="text1"/>
           <w:sz w:val="24"/>
           <w:szCs w:val="24"/>
         </w:rPr>
@@ -476,6 +494,7 @@
           <w:rFonts w:ascii="Arial" w:hAnsi="Arial" w:cs="Arial"/>
           <w:b/>
           <w:bCs/>
+          <w:color w:val="000000" w:themeColor="text1"/>
           <w:sz w:val="24"/>
           <w:szCs w:val="24"/>
         </w:rPr>
@@ -486,6 +505,7 @@
           <w:rFonts w:ascii="Arial" w:hAnsi="Arial" w:cs="Arial"/>
           <w:b/>
           <w:bCs/>
+          <w:color w:val="000000" w:themeColor="text1"/>
           <w:sz w:val="24"/>
           <w:szCs w:val="24"/>
         </w:rPr>
@@ -495,6 +515,7 @@
       <w:r>
         <w:rPr>
           <w:rFonts w:ascii="Arial" w:hAnsi="Arial" w:cs="Arial"/>
+          <w:color w:val="000000" w:themeColor="text1"/>
           <w:sz w:val="24"/>
           <w:szCs w:val="24"/>
         </w:rPr>
@@ -503,6 +524,7 @@
       <w:r>
         <w:rPr>
           <w:rFonts w:ascii="Arial" w:hAnsi="Arial" w:cs="Arial"/>
+          <w:color w:val="000000" w:themeColor="text1"/>
           <w:sz w:val="24"/>
           <w:szCs w:val="24"/>
         </w:rPr>
@@ -511,6 +533,7 @@
       <w:r>
         <w:rPr>
           <w:rFonts w:ascii="Arial" w:hAnsi="Arial" w:cs="Arial"/>
+          <w:color w:val="000000" w:themeColor="text1"/>
           <w:sz w:val="24"/>
           <w:szCs w:val="24"/>
         </w:rPr>
@@ -519,6 +542,7 @@
       <w:r>
         <w:rPr>
           <w:rFonts w:ascii="Arial" w:hAnsi="Arial" w:cs="Arial"/>
+          <w:color w:val="000000" w:themeColor="text1"/>
           <w:sz w:val="24"/>
           <w:szCs w:val="24"/>
         </w:rPr>
@@ -527,6 +551,7 @@
       <w:r>
         <w:rPr>
           <w:rFonts w:ascii="Arial" w:hAnsi="Arial" w:cs="Arial"/>
+          <w:color w:val="000000" w:themeColor="text1"/>
           <w:sz w:val="24"/>
           <w:szCs w:val="24"/>
         </w:rPr>
@@ -537,28 +562,18 @@
           <w:rFonts w:ascii="Arial" w:eastAsia="Oswald" w:hAnsi="Arial" w:cs="Arial"/>
           <w:b/>
           <w:bCs/>
-          <w:sz w:val="24"/>
-          <w:szCs w:val="24"/>
-        </w:rPr>
-        <w:t>{address</w:t>
-      </w:r>
-      <w:r>
-        <w:rPr>
-          <w:rFonts w:ascii="Arial" w:eastAsia="Oswald" w:hAnsi="Arial" w:cs="Arial"/>
-          <w:b/>
-          <w:bCs/>
-          <w:color w:val="666666"/>
-          <w:sz w:val="24"/>
-          <w:szCs w:val="24"/>
-        </w:rPr>
-        <w:t xml:space="preserve">}, {city}, </w:t>
-      </w:r>
-      <w:r>
-        <w:rPr>
-          <w:rFonts w:ascii="Arial" w:eastAsia="Oswald" w:hAnsi="Arial" w:cs="Arial"/>
-          <w:b/>
-          <w:bCs/>
-          <w:color w:val="666666"/>
+          <w:color w:val="000000" w:themeColor="text1"/>
+          <w:sz w:val="24"/>
+          <w:szCs w:val="24"/>
+        </w:rPr>
+        <w:t xml:space="preserve">{address}, {city}, </w:t>
+      </w:r>
+      <w:r>
+        <w:rPr>
+          <w:rFonts w:ascii="Arial" w:eastAsia="Oswald" w:hAnsi="Arial" w:cs="Arial"/>
+          <w:b/>
+          <w:bCs/>
+          <w:color w:val="000000" w:themeColor="text1"/>
           <w:sz w:val="24"/>
           <w:szCs w:val="24"/>
         </w:rPr>
@@ -569,7 +584,7 @@
           <w:rFonts w:ascii="Arial" w:eastAsia="Oswald" w:hAnsi="Arial" w:cs="Arial"/>
           <w:b/>
           <w:bCs/>
-          <w:color w:val="666666"/>
+          <w:color w:val="000000" w:themeColor="text1"/>
           <w:sz w:val="24"/>
           <w:szCs w:val="24"/>
         </w:rPr>
@@ -581,7 +596,7 @@
           <w:rFonts w:ascii="Arial" w:eastAsia="Oswald" w:hAnsi="Arial" w:cs="Arial"/>
           <w:b/>
           <w:bCs/>
-          <w:color w:val="666666"/>
+          <w:color w:val="000000" w:themeColor="text1"/>
           <w:sz w:val="24"/>
           <w:szCs w:val="24"/>
         </w:rPr>
@@ -592,7 +607,7 @@
           <w:rFonts w:ascii="Arial" w:eastAsia="Oswald" w:hAnsi="Arial" w:cs="Arial"/>
           <w:b/>
           <w:bCs/>
-          <w:color w:val="666666"/>
+          <w:color w:val="000000" w:themeColor="text1"/>
           <w:sz w:val="24"/>
           <w:szCs w:val="24"/>
         </w:rPr>
@@ -603,7 +618,7 @@
           <w:rFonts w:ascii="Arial" w:eastAsia="Oswald" w:hAnsi="Arial" w:cs="Arial"/>
           <w:b/>
           <w:bCs/>
-          <w:color w:val="666666"/>
+          <w:color w:val="000000" w:themeColor="text1"/>
           <w:sz w:val="24"/>
           <w:szCs w:val="24"/>
         </w:rPr>
@@ -615,7 +630,7 @@
           <w:rFonts w:ascii="Arial" w:eastAsia="Oswald" w:hAnsi="Arial" w:cs="Arial"/>
           <w:b/>
           <w:bCs/>
-          <w:color w:val="666666"/>
+          <w:color w:val="000000" w:themeColor="text1"/>
           <w:sz w:val="24"/>
           <w:szCs w:val="24"/>
         </w:rPr>
@@ -624,6 +639,7 @@
       <w:r>
         <w:rPr>
           <w:rFonts w:ascii="Arial" w:hAnsi="Arial" w:cs="Arial"/>
+          <w:color w:val="000000" w:themeColor="text1"/>
           <w:sz w:val="24"/>
           <w:szCs w:val="24"/>
         </w:rPr>
@@ -632,6 +648,7 @@
       <w:r>
         <w:rPr>
           <w:rFonts w:ascii="Arial" w:hAnsi="Arial" w:cs="Arial"/>
+          <w:color w:val="000000" w:themeColor="text1"/>
           <w:sz w:val="24"/>
           <w:szCs w:val="24"/>
         </w:rPr>
@@ -640,6 +657,7 @@
       <w:r>
         <w:rPr>
           <w:rFonts w:ascii="Arial" w:hAnsi="Arial" w:cs="Arial"/>
+          <w:color w:val="000000" w:themeColor="text1"/>
           <w:sz w:val="24"/>
           <w:szCs w:val="24"/>
         </w:rPr>
@@ -648,6 +666,7 @@
       <w:r>
         <w:rPr>
           <w:rFonts w:ascii="Arial" w:hAnsi="Arial" w:cs="Arial"/>
+          <w:color w:val="000000" w:themeColor="text1"/>
           <w:sz w:val="24"/>
           <w:szCs w:val="24"/>
         </w:rPr>
@@ -659,6 +678,7 @@
           <w:rFonts w:ascii="Arial" w:hAnsi="Arial" w:cs="Arial"/>
           <w:b/>
           <w:bCs/>
+          <w:color w:val="000000" w:themeColor="text1"/>
           <w:sz w:val="24"/>
           <w:szCs w:val="24"/>
         </w:rPr>
@@ -669,6 +689,7 @@
           <w:rFonts w:ascii="Arial" w:hAnsi="Arial" w:cs="Arial"/>
           <w:b/>
           <w:bCs/>
+          <w:color w:val="000000" w:themeColor="text1"/>
           <w:sz w:val="24"/>
           <w:szCs w:val="24"/>
         </w:rPr>
@@ -679,6 +700,7 @@
           <w:rFonts w:ascii="Arial" w:hAnsi="Arial" w:cs="Arial"/>
           <w:b/>
           <w:bCs/>
+          <w:color w:val="000000" w:themeColor="text1"/>
           <w:sz w:val="24"/>
           <w:szCs w:val="24"/>
         </w:rPr>
@@ -690,6 +712,7 @@
           <w:rFonts w:ascii="Arial" w:hAnsi="Arial" w:cs="Arial"/>
           <w:b/>
           <w:bCs/>
+          <w:color w:val="000000" w:themeColor="text1"/>
           <w:sz w:val="24"/>
           <w:szCs w:val="24"/>
         </w:rPr>
@@ -698,6 +721,7 @@
       <w:r>
         <w:rPr>
           <w:rFonts w:ascii="Arial" w:hAnsi="Arial" w:cs="Arial"/>
+          <w:color w:val="000000" w:themeColor="text1"/>
           <w:sz w:val="24"/>
           <w:szCs w:val="24"/>
         </w:rPr>
@@ -715,6 +739,7 @@
         </w:pBdr>
         <w:rPr>
           <w:rFonts w:ascii="Arial" w:hAnsi="Arial" w:cs="Arial"/>
+          <w:color w:val="000000" w:themeColor="text1"/>
           <w:sz w:val="24"/>
           <w:szCs w:val="24"/>
         </w:rPr>
@@ -722,6 +747,7 @@
       <w:r>
         <w:rPr>
           <w:rFonts w:ascii="Arial" w:hAnsi="Arial" w:cs="Arial"/>
+          <w:color w:val="000000" w:themeColor="text1"/>
           <w:sz w:val="24"/>
           <w:szCs w:val="24"/>
         </w:rPr>
@@ -730,15 +756,18 @@
       <w:r>
         <w:rPr>
           <w:rFonts w:ascii="Arial" w:hAnsi="Arial" w:cs="Arial"/>
+          <w:color w:val="000000" w:themeColor="text1"/>
           <w:sz w:val="24"/>
           <w:szCs w:val="24"/>
         </w:rPr>
         <w:t>{</w:t>
       </w:r>
-      <w:r>
-        <w:rPr>
-          <w:rFonts w:ascii="Arial" w:hAnsi="Arial" w:cs="Arial"/>
-          <w:bCs/>
+      <w:proofErr w:type="spellStart"/>
+      <w:r>
+        <w:rPr>
+          <w:rFonts w:ascii="Arial" w:hAnsi="Arial" w:cs="Arial"/>
+          <w:b/>
+          <w:color w:val="000000" w:themeColor="text1"/>
           <w:sz w:val="24"/>
           <w:szCs w:val="24"/>
         </w:rPr>
@@ -747,7 +776,8 @@
       <w:r>
         <w:rPr>
           <w:rFonts w:ascii="Arial" w:hAnsi="Arial" w:cs="Arial"/>
-          <w:bCs/>
+          <w:b/>
+          <w:color w:val="000000" w:themeColor="text1"/>
           <w:sz w:val="24"/>
           <w:szCs w:val="24"/>
         </w:rPr>
@@ -756,15 +786,18 @@
       <w:r>
         <w:rPr>
           <w:rFonts w:ascii="Arial" w:hAnsi="Arial" w:cs="Arial"/>
-          <w:bCs/>
+          <w:b/>
+          <w:color w:val="000000" w:themeColor="text1"/>
           <w:sz w:val="24"/>
           <w:szCs w:val="24"/>
         </w:rPr>
         <w:t>ame</w:t>
       </w:r>
-      <w:r>
-        <w:rPr>
-          <w:rFonts w:ascii="Arial" w:hAnsi="Arial" w:cs="Arial"/>
+      <w:proofErr w:type="spellEnd"/>
+      <w:r>
+        <w:rPr>
+          <w:rFonts w:ascii="Arial" w:hAnsi="Arial" w:cs="Arial"/>
+          <w:color w:val="000000" w:themeColor="text1"/>
           <w:sz w:val="24"/>
           <w:szCs w:val="24"/>
         </w:rPr>
@@ -773,6 +806,7 @@
       <w:r>
         <w:rPr>
           <w:rFonts w:ascii="Arial" w:hAnsi="Arial" w:cs="Arial"/>
+          <w:color w:val="000000" w:themeColor="text1"/>
           <w:sz w:val="24"/>
           <w:szCs w:val="24"/>
         </w:rPr>
@@ -781,6 +815,7 @@
       <w:r>
         <w:rPr>
           <w:rFonts w:ascii="Arial" w:hAnsi="Arial" w:cs="Arial"/>
+          <w:color w:val="000000" w:themeColor="text1"/>
           <w:sz w:val="24"/>
           <w:szCs w:val="24"/>
         </w:rPr>
@@ -790,6 +825,7 @@
         <w:rPr>
           <w:rFonts w:ascii="Arial" w:hAnsi="Arial" w:cs="Arial"/>
           <w:b/>
+          <w:color w:val="000000" w:themeColor="text1"/>
           <w:sz w:val="24"/>
           <w:szCs w:val="24"/>
         </w:rPr>
@@ -799,6 +835,7 @@
         <w:rPr>
           <w:rFonts w:ascii="Arial" w:hAnsi="Arial" w:cs="Arial"/>
           <w:b/>
+          <w:color w:val="000000" w:themeColor="text1"/>
           <w:sz w:val="24"/>
           <w:szCs w:val="24"/>
         </w:rPr>
@@ -808,6 +845,7 @@
         <w:rPr>
           <w:rFonts w:ascii="Arial" w:hAnsi="Arial" w:cs="Arial"/>
           <w:b/>
+          <w:color w:val="000000" w:themeColor="text1"/>
           <w:sz w:val="24"/>
           <w:szCs w:val="24"/>
         </w:rPr>
@@ -816,6 +854,7 @@
       <w:r>
         <w:rPr>
           <w:rFonts w:ascii="Arial" w:hAnsi="Arial" w:cs="Arial"/>
+          <w:color w:val="000000" w:themeColor="text1"/>
           <w:sz w:val="24"/>
           <w:szCs w:val="24"/>
         </w:rPr>
@@ -824,6 +863,7 @@
       <w:r>
         <w:rPr>
           <w:rFonts w:ascii="Arial" w:hAnsi="Arial" w:cs="Arial"/>
+          <w:color w:val="000000" w:themeColor="text1"/>
           <w:sz w:val="24"/>
           <w:szCs w:val="24"/>
         </w:rPr>
@@ -841,6 +881,7 @@
         </w:pBdr>
         <w:rPr>
           <w:rFonts w:ascii="Arial" w:hAnsi="Arial" w:cs="Arial"/>
+          <w:color w:val="000000" w:themeColor="text1"/>
           <w:sz w:val="24"/>
           <w:szCs w:val="24"/>
         </w:rPr>
@@ -848,6 +889,7 @@
       <w:r>
         <w:rPr>
           <w:rFonts w:ascii="Arial" w:hAnsi="Arial" w:cs="Arial"/>
+          <w:color w:val="000000" w:themeColor="text1"/>
           <w:sz w:val="24"/>
           <w:szCs w:val="24"/>
         </w:rPr>
@@ -856,6 +898,7 @@
       <w:r>
         <w:rPr>
           <w:rFonts w:ascii="Arial" w:hAnsi="Arial" w:cs="Arial"/>
+          <w:color w:val="000000" w:themeColor="text1"/>
           <w:sz w:val="24"/>
           <w:szCs w:val="24"/>
         </w:rPr>
@@ -867,6 +910,7 @@
           <w:rFonts w:ascii="Arial" w:hAnsi="Arial" w:cs="Arial"/>
           <w:b/>
           <w:bCs/>
+          <w:color w:val="000000" w:themeColor="text1"/>
           <w:sz w:val="24"/>
           <w:szCs w:val="24"/>
         </w:rPr>
@@ -877,6 +921,7 @@
           <w:rFonts w:ascii="Arial" w:hAnsi="Arial" w:cs="Arial"/>
           <w:b/>
           <w:bCs/>
+          <w:color w:val="000000" w:themeColor="text1"/>
           <w:sz w:val="24"/>
           <w:szCs w:val="24"/>
         </w:rPr>
@@ -887,6 +932,7 @@
           <w:rFonts w:ascii="Arial" w:hAnsi="Arial" w:cs="Arial"/>
           <w:b/>
           <w:bCs/>
+          <w:color w:val="000000" w:themeColor="text1"/>
           <w:sz w:val="24"/>
           <w:szCs w:val="24"/>
         </w:rPr>
@@ -896,6 +942,7 @@
       <w:r>
         <w:rPr>
           <w:rFonts w:ascii="Arial" w:hAnsi="Arial" w:cs="Arial"/>
+          <w:color w:val="000000" w:themeColor="text1"/>
           <w:sz w:val="24"/>
           <w:szCs w:val="24"/>
         </w:rPr>
@@ -904,6 +951,7 @@
       <w:r>
         <w:rPr>
           <w:rFonts w:ascii="Arial" w:hAnsi="Arial" w:cs="Arial"/>
+          <w:color w:val="000000" w:themeColor="text1"/>
           <w:sz w:val="24"/>
           <w:szCs w:val="24"/>
         </w:rPr>
@@ -912,6 +960,7 @@
       <w:r>
         <w:rPr>
           <w:rFonts w:ascii="Arial" w:hAnsi="Arial" w:cs="Arial"/>
+          <w:color w:val="000000" w:themeColor="text1"/>
           <w:sz w:val="24"/>
           <w:szCs w:val="24"/>
         </w:rPr>
@@ -920,6 +969,7 @@
       <w:r>
         <w:rPr>
           <w:rFonts w:ascii="Arial" w:hAnsi="Arial" w:cs="Arial"/>
+          <w:color w:val="000000" w:themeColor="text1"/>
           <w:sz w:val="24"/>
           <w:szCs w:val="24"/>
         </w:rPr>
@@ -928,6 +978,7 @@
       <w:r>
         <w:rPr>
           <w:rFonts w:ascii="Arial" w:hAnsi="Arial" w:cs="Arial"/>
+          <w:color w:val="000000" w:themeColor="text1"/>
           <w:sz w:val="24"/>
           <w:szCs w:val="24"/>
         </w:rPr>
@@ -936,6 +987,7 @@
       <w:r>
         <w:rPr>
           <w:rFonts w:ascii="Arial" w:hAnsi="Arial" w:cs="Arial"/>
+          <w:color w:val="000000" w:themeColor="text1"/>
           <w:sz w:val="24"/>
           <w:szCs w:val="24"/>
         </w:rPr>
@@ -944,6 +996,7 @@
       <w:r>
         <w:rPr>
           <w:rFonts w:ascii="Arial" w:hAnsi="Arial" w:cs="Arial"/>
+          <w:color w:val="000000" w:themeColor="text1"/>
           <w:sz w:val="24"/>
           <w:szCs w:val="24"/>
         </w:rPr>
@@ -952,6 +1005,7 @@
       <w:r>
         <w:rPr>
           <w:rFonts w:ascii="Arial" w:hAnsi="Arial" w:cs="Arial"/>
+          <w:color w:val="000000" w:themeColor="text1"/>
           <w:sz w:val="24"/>
           <w:szCs w:val="24"/>
         </w:rPr>
@@ -960,6 +1014,7 @@
       <w:r>
         <w:rPr>
           <w:rFonts w:ascii="Arial" w:hAnsi="Arial" w:cs="Arial"/>
+          <w:color w:val="000000" w:themeColor="text1"/>
           <w:sz w:val="24"/>
           <w:szCs w:val="24"/>
         </w:rPr>
@@ -970,6 +1025,7 @@
           <w:rFonts w:ascii="Arial" w:hAnsi="Arial" w:cs="Arial"/>
           <w:b/>
           <w:bCs/>
+          <w:color w:val="000000" w:themeColor="text1"/>
           <w:sz w:val="24"/>
           <w:szCs w:val="24"/>
         </w:rPr>
@@ -980,6 +1036,7 @@
           <w:rFonts w:ascii="Arial" w:hAnsi="Arial" w:cs="Arial"/>
           <w:b/>
           <w:bCs/>
+          <w:color w:val="000000" w:themeColor="text1"/>
           <w:sz w:val="24"/>
           <w:szCs w:val="24"/>
         </w:rPr>
@@ -990,6 +1047,7 @@
           <w:rFonts w:ascii="Arial" w:hAnsi="Arial" w:cs="Arial"/>
           <w:b/>
           <w:bCs/>
+          <w:color w:val="000000" w:themeColor="text1"/>
           <w:sz w:val="24"/>
           <w:szCs w:val="24"/>
         </w:rPr>
@@ -998,6 +1056,7 @@
       <w:r>
         <w:rPr>
           <w:rFonts w:ascii="Arial" w:hAnsi="Arial" w:cs="Arial"/>
+          <w:color w:val="000000" w:themeColor="text1"/>
           <w:sz w:val="24"/>
           <w:szCs w:val="24"/>
         </w:rPr>
@@ -1015,6 +1074,7 @@
         </w:pBdr>
         <w:rPr>
           <w:rFonts w:ascii="Arial" w:hAnsi="Arial" w:cs="Arial"/>
+          <w:color w:val="000000" w:themeColor="text1"/>
           <w:sz w:val="24"/>
           <w:szCs w:val="24"/>
         </w:rPr>
@@ -1022,6 +1082,7 @@
       <w:r>
         <w:rPr>
           <w:rFonts w:ascii="Arial" w:hAnsi="Arial" w:cs="Arial"/>
+          <w:color w:val="000000" w:themeColor="text1"/>
           <w:sz w:val="24"/>
           <w:szCs w:val="24"/>
         </w:rPr>
@@ -1039,6 +1100,7 @@
         </w:pBdr>
         <w:rPr>
           <w:rFonts w:ascii="Arial" w:hAnsi="Arial" w:cs="Arial"/>
+          <w:color w:val="000000" w:themeColor="text1"/>
           <w:sz w:val="24"/>
           <w:szCs w:val="24"/>
         </w:rPr>
@@ -1046,6 +1108,7 @@
       <w:r>
         <w:rPr>
           <w:rFonts w:ascii="Arial" w:hAnsi="Arial" w:cs="Arial"/>
+          <w:color w:val="000000" w:themeColor="text1"/>
           <w:sz w:val="24"/>
           <w:szCs w:val="24"/>
         </w:rPr>
@@ -1063,6 +1126,7 @@
         </w:pBdr>
         <w:rPr>
           <w:rFonts w:ascii="Arial" w:hAnsi="Arial" w:cs="Arial"/>
+          <w:color w:val="000000" w:themeColor="text1"/>
           <w:sz w:val="24"/>
           <w:szCs w:val="24"/>
         </w:rPr>
@@ -1070,6 +1134,7 @@
       <w:r>
         <w:rPr>
           <w:rFonts w:ascii="Arial" w:hAnsi="Arial" w:cs="Arial"/>
+          <w:color w:val="000000" w:themeColor="text1"/>
           <w:sz w:val="24"/>
           <w:szCs w:val="24"/>
         </w:rPr>
@@ -1078,6 +1143,7 @@
       <w:r>
         <w:rPr>
           <w:rFonts w:ascii="Arial" w:hAnsi="Arial" w:cs="Arial"/>
+          <w:color w:val="000000" w:themeColor="text1"/>
           <w:sz w:val="24"/>
           <w:szCs w:val="24"/>
         </w:rPr>
@@ -1088,6 +1154,7 @@
           <w:rFonts w:ascii="Arial" w:hAnsi="Arial" w:cs="Arial"/>
           <w:b/>
           <w:bCs/>
+          <w:color w:val="000000" w:themeColor="text1"/>
           <w:sz w:val="24"/>
           <w:szCs w:val="24"/>
         </w:rPr>
@@ -1099,6 +1166,7 @@
           <w:rFonts w:ascii="Arial" w:hAnsi="Arial" w:cs="Arial"/>
           <w:b/>
           <w:bCs/>
+          <w:color w:val="000000" w:themeColor="text1"/>
           <w:sz w:val="24"/>
           <w:szCs w:val="24"/>
         </w:rPr>
@@ -1109,6 +1177,7 @@
           <w:rFonts w:ascii="Arial" w:hAnsi="Arial" w:cs="Arial"/>
           <w:b/>
           <w:bCs/>
+          <w:color w:val="000000" w:themeColor="text1"/>
           <w:sz w:val="24"/>
           <w:szCs w:val="24"/>
         </w:rPr>
@@ -1119,6 +1188,7 @@
           <w:rFonts w:ascii="Arial" w:hAnsi="Arial" w:cs="Arial"/>
           <w:b/>
           <w:bCs/>
+          <w:color w:val="000000" w:themeColor="text1"/>
           <w:sz w:val="24"/>
           <w:szCs w:val="24"/>
         </w:rPr>
@@ -1130,6 +1200,7 @@
           <w:rFonts w:ascii="Arial" w:hAnsi="Arial" w:cs="Arial"/>
           <w:b/>
           <w:bCs/>
+          <w:color w:val="000000" w:themeColor="text1"/>
           <w:sz w:val="24"/>
           <w:szCs w:val="24"/>
         </w:rPr>
@@ -1138,6 +1209,7 @@
       <w:r>
         <w:rPr>
           <w:rFonts w:ascii="Arial" w:hAnsi="Arial" w:cs="Arial"/>
+          <w:color w:val="000000" w:themeColor="text1"/>
           <w:sz w:val="24"/>
           <w:szCs w:val="24"/>
         </w:rPr>
@@ -1146,6 +1218,7 @@
       <w:r>
         <w:rPr>
           <w:rFonts w:ascii="Arial" w:hAnsi="Arial" w:cs="Arial"/>
+          <w:color w:val="000000" w:themeColor="text1"/>
           <w:sz w:val="24"/>
           <w:szCs w:val="24"/>
         </w:rPr>
@@ -1155,6 +1228,7 @@
       <w:r>
         <w:rPr>
           <w:rFonts w:ascii="Arial" w:hAnsi="Arial" w:cs="Arial"/>
+          <w:color w:val="000000" w:themeColor="text1"/>
           <w:sz w:val="24"/>
           <w:szCs w:val="24"/>
         </w:rPr>
@@ -1173,6 +1247,7 @@
         <w:ind w:left="0"/>
         <w:rPr>
           <w:rFonts w:ascii="Arial" w:hAnsi="Arial" w:cs="Arial"/>
+          <w:color w:val="000000" w:themeColor="text1"/>
           <w:sz w:val="24"/>
           <w:szCs w:val="24"/>
         </w:rPr>
@@ -1182,189 +1257,231 @@
       <w:pPr>
         <w:rPr>
           <w:rFonts w:ascii="Arial" w:hAnsi="Arial" w:cs="Arial"/>
-          <w:sz w:val="24"/>
-          <w:szCs w:val="24"/>
-        </w:rPr>
+          <w:color w:val="000000" w:themeColor="text1"/>
+          <w:sz w:val="24"/>
+          <w:szCs w:val="24"/>
+        </w:rPr>
+        <w:sectPr>
+          <w:headerReference w:type="default" r:id="rId7"/>
+          <w:pgSz w:w="12240" w:h="15840"/>
+          <w:pgMar w:top="720" w:right="1440" w:bottom="720" w:left="1440" w:header="0" w:footer="720" w:gutter="0"/>
+          <w:pgNumType w:start="1"/>
+          <w:cols w:space="720"/>
+        </w:sectPr>
       </w:pPr>
-      <w:r>
-        <w:rPr>
-          <w:rFonts w:ascii="Arial" w:hAnsi="Arial" w:cs="Arial"/>
-          <w:sz w:val="24"/>
-          <w:szCs w:val="24"/>
-        </w:rPr>
-        <w:t>______________________________</w:t>
-      </w:r>
-      <w:r>
-        <w:rPr>
-          <w:rFonts w:ascii="Arial" w:hAnsi="Arial" w:cs="Arial"/>
-          <w:sz w:val="24"/>
-          <w:szCs w:val="24"/>
-        </w:rPr>
-        <w:tab/>
-      </w:r>
-      <w:r>
-        <w:rPr>
-          <w:rFonts w:ascii="Arial" w:hAnsi="Arial" w:cs="Arial"/>
-          <w:sz w:val="24"/>
-          <w:szCs w:val="24"/>
-        </w:rPr>
-        <w:tab/>
-      </w:r>
-      <w:r>
-        <w:rPr>
-          <w:rFonts w:ascii="Arial" w:hAnsi="Arial" w:cs="Arial"/>
-          <w:sz w:val="24"/>
-          <w:szCs w:val="24"/>
-        </w:rPr>
-        <w:tab/>
-      </w:r>
-      <w:r>
-        <w:rPr>
-          <w:rFonts w:ascii="Arial" w:hAnsi="Arial" w:cs="Arial"/>
-          <w:sz w:val="24"/>
-          <w:szCs w:val="24"/>
-        </w:rPr>
-        <w:tab/>
-      </w:r>
-      <w:r>
-        <w:rPr>
-          <w:rFonts w:ascii="Arial" w:hAnsi="Arial" w:cs="Arial"/>
-          <w:sz w:val="24"/>
-          <w:szCs w:val="24"/>
-        </w:rPr>
-        <w:t>____________________</w:t>
-      </w:r>
-      <w:r>
-        <w:rPr>
-          <w:rFonts w:ascii="Arial" w:hAnsi="Arial" w:cs="Arial"/>
-          <w:sz w:val="24"/>
-          <w:szCs w:val="24"/>
-        </w:rPr>
-        <w:br/>
-      </w:r>
-      <w:r>
-        <w:rPr>
-          <w:rFonts w:ascii="Arial" w:hAnsi="Arial" w:cs="Arial"/>
-          <w:sz w:val="24"/>
-          <w:szCs w:val="24"/>
-        </w:rPr>
-        <w:t>Notary Public &amp; Commissioner of Oaths</w:t>
-      </w:r>
-      <w:r>
-        <w:rPr>
-          <w:rFonts w:ascii="Arial" w:hAnsi="Arial" w:cs="Arial"/>
-          <w:sz w:val="24"/>
-          <w:szCs w:val="24"/>
-        </w:rPr>
-        <w:tab/>
-      </w:r>
-      <w:r>
-        <w:rPr>
-          <w:rFonts w:ascii="Arial" w:hAnsi="Arial" w:cs="Arial"/>
-          <w:sz w:val="24"/>
-          <w:szCs w:val="24"/>
-        </w:rPr>
-        <w:tab/>
-      </w:r>
-      <w:r>
-        <w:rPr>
-          <w:rFonts w:ascii="Arial" w:hAnsi="Arial" w:cs="Arial"/>
-          <w:sz w:val="24"/>
-          <w:szCs w:val="24"/>
-        </w:rPr>
-        <w:tab/>
-      </w:r>
-      <w:r>
-        <w:rPr>
-          <w:rFonts w:ascii="Arial" w:hAnsi="Arial" w:cs="Arial"/>
-          <w:sz w:val="24"/>
-          <w:szCs w:val="24"/>
-        </w:rPr>
-        <w:tab/>
-      </w:r>
-      <w:r>
-        <w:rPr>
-          <w:rFonts w:ascii="Arial" w:hAnsi="Arial" w:cs="Arial"/>
-          <w:sz w:val="24"/>
-          <w:szCs w:val="24"/>
-        </w:rPr>
-        <w:t>{month} {day}</w:t>
-      </w:r>
-      <w:r>
-        <w:rPr>
-          <w:rFonts w:ascii="Arial" w:hAnsi="Arial" w:cs="Arial"/>
-          <w:sz w:val="24"/>
-          <w:szCs w:val="24"/>
-          <w:vertAlign w:val="superscript"/>
-        </w:rPr>
-        <w:t>{</w:t>
-      </w:r>
-      <w:proofErr w:type="spellStart"/>
-      <w:r>
-        <w:rPr>
-          <w:rFonts w:ascii="Arial" w:hAnsi="Arial" w:cs="Arial"/>
-          <w:sz w:val="24"/>
-          <w:szCs w:val="24"/>
-          <w:vertAlign w:val="superscript"/>
-        </w:rPr>
-        <w:t>ordinalSuffix</w:t>
-      </w:r>
-      <w:proofErr w:type="spellEnd"/>
-      <w:r>
-        <w:rPr>
-          <w:rFonts w:ascii="Arial" w:hAnsi="Arial" w:cs="Arial"/>
-          <w:sz w:val="24"/>
-          <w:szCs w:val="24"/>
-          <w:vertAlign w:val="superscript"/>
-        </w:rPr>
-        <w:t>}</w:t>
-      </w:r>
-      <w:r>
-        <w:rPr>
-          <w:rFonts w:ascii="Arial" w:hAnsi="Arial" w:cs="Arial"/>
-          <w:sz w:val="24"/>
-          <w:szCs w:val="24"/>
-        </w:rPr>
-        <w:t xml:space="preserve"> {year}</w:t>
-      </w:r>
-      <w:r>
-        <w:rPr>
-          <w:rFonts w:ascii="Arial" w:hAnsi="Arial" w:cs="Arial"/>
-          <w:sz w:val="24"/>
-          <w:szCs w:val="24"/>
-        </w:rPr>
-        <w:br/>
-      </w:r>
     </w:p>
     <w:p>
       <w:pPr>
-        <w:pBdr>
-          <w:top w:val="nil"/>
-          <w:left w:val="nil"/>
-          <w:bottom w:val="nil"/>
-          <w:right w:val="nil"/>
-          <w:between w:val="nil"/>
-        </w:pBdr>
-        <w:rPr>
-          <w:rFonts w:ascii="Arial" w:hAnsi="Arial" w:cs="Arial"/>
+        <w:rPr>
+          <w:rFonts w:ascii="Arial" w:hAnsi="Arial" w:cs="Arial"/>
+          <w:color w:val="000000" w:themeColor="text1"/>
+          <w:sz w:val="24"/>
+          <w:szCs w:val="24"/>
+        </w:rPr>
+      </w:pPr>
+      <w:r>
+        <w:rPr>
+          <w:rFonts w:ascii="Arial" w:hAnsi="Arial" w:cs="Arial"/>
+          <w:color w:val="000000" w:themeColor="text1"/>
+          <w:sz w:val="24"/>
+          <w:szCs w:val="24"/>
+        </w:rPr>
+        <w:t>________________________</w:t>
+      </w:r>
+      <w:r>
+        <w:rPr>
+          <w:rFonts w:ascii="Arial" w:hAnsi="Arial" w:cs="Arial"/>
+          <w:color w:val="000000" w:themeColor="text1"/>
+          <w:sz w:val="24"/>
+          <w:szCs w:val="24"/>
+        </w:rPr>
+        <w:t>___</w:t>
+      </w:r>
+      <w:r>
+        <w:rPr>
+          <w:rFonts w:ascii="Arial" w:hAnsi="Arial" w:cs="Arial"/>
+          <w:color w:val="000000" w:themeColor="text1"/>
+          <w:sz w:val="24"/>
+          <w:szCs w:val="24"/>
+        </w:rPr>
+        <w:t>_____</w:t>
+      </w:r>
+      <w:r>
+        <w:rPr>
+          <w:rFonts w:ascii="Arial" w:hAnsi="Arial" w:cs="Arial"/>
+          <w:color w:val="000000" w:themeColor="text1"/>
+          <w:sz w:val="24"/>
+          <w:szCs w:val="24"/>
+        </w:rPr>
+        <w:tab/>
+      </w:r>
+      <w:r>
+        <w:rPr>
+          <w:rFonts w:ascii="Arial" w:hAnsi="Arial" w:cs="Arial"/>
+          <w:color w:val="000000" w:themeColor="text1"/>
+          <w:sz w:val="24"/>
+          <w:szCs w:val="24"/>
+        </w:rPr>
+        <w:tab/>
+      </w:r>
+      <w:r>
+        <w:rPr>
+          <w:rFonts w:ascii="Arial" w:hAnsi="Arial" w:cs="Arial"/>
+          <w:color w:val="000000" w:themeColor="text1"/>
+          <w:sz w:val="24"/>
+          <w:szCs w:val="24"/>
+        </w:rPr>
+        <w:tab/>
+      </w:r>
+      <w:r>
+        <w:rPr>
+          <w:rFonts w:ascii="Arial" w:hAnsi="Arial" w:cs="Arial"/>
+          <w:color w:val="000000" w:themeColor="text1"/>
+          <w:sz w:val="24"/>
+          <w:szCs w:val="24"/>
+        </w:rPr>
+        <w:tab/>
+      </w:r>
+      <w:r>
+        <w:rPr>
+          <w:rFonts w:ascii="Arial" w:hAnsi="Arial" w:cs="Arial"/>
+          <w:color w:val="000000" w:themeColor="text1"/>
+          <w:sz w:val="24"/>
+          <w:szCs w:val="24"/>
+        </w:rPr>
+        <w:br/>
+      </w:r>
+      <w:r>
+        <w:rPr>
+          <w:rFonts w:ascii="Arial" w:hAnsi="Arial" w:cs="Arial"/>
+          <w:color w:val="000000" w:themeColor="text1"/>
+          <w:sz w:val="24"/>
+          <w:szCs w:val="24"/>
+        </w:rPr>
+        <w:t>Notary Public &amp; Commissioner of Oaths</w:t>
+      </w:r>
+      <w:r>
+        <w:rPr>
+          <w:rFonts w:ascii="Arial" w:hAnsi="Arial" w:cs="Arial"/>
+          <w:color w:val="000000" w:themeColor="text1"/>
+          <w:sz w:val="24"/>
+          <w:szCs w:val="24"/>
+        </w:rPr>
+        <w:tab/>
+      </w:r>
+      <w:r>
+        <w:rPr>
+          <w:rFonts w:ascii="Arial" w:hAnsi="Arial" w:cs="Arial"/>
+          <w:color w:val="000000" w:themeColor="text1"/>
+          <w:sz w:val="24"/>
+          <w:szCs w:val="24"/>
+        </w:rPr>
+        <w:tab/>
+      </w:r>
+      <w:r>
+        <w:rPr>
+          <w:rFonts w:ascii="Arial" w:hAnsi="Arial" w:cs="Arial"/>
+          <w:color w:val="000000" w:themeColor="text1"/>
+          <w:sz w:val="24"/>
+          <w:szCs w:val="24"/>
+        </w:rPr>
+        <w:tab/>
+      </w:r>
+      <w:r>
+        <w:rPr>
+          <w:rFonts w:ascii="Arial" w:hAnsi="Arial" w:cs="Arial"/>
+          <w:color w:val="000000" w:themeColor="text1"/>
+          <w:sz w:val="24"/>
+          <w:szCs w:val="24"/>
+        </w:rPr>
+        <w:tab/>
+      </w:r>
+    </w:p>
+    <w:p>
+      <w:pPr>
+        <w:jc w:val="right"/>
+        <w:rPr>
+          <w:rFonts w:ascii="Arial" w:hAnsi="Arial" w:cs="Arial"/>
+          <w:color w:val="000000" w:themeColor="text1"/>
           <w:sz w:val="24"/>
           <w:szCs w:val="24"/>
         </w:rPr>
       </w:pPr>
     </w:p>
+    <w:p>
+      <w:pPr>
+        <w:jc w:val="right"/>
+        <w:rPr>
+          <w:rFonts w:ascii="Arial" w:hAnsi="Arial" w:cs="Arial"/>
+          <w:color w:val="000000" w:themeColor="text1"/>
+          <w:sz w:val="24"/>
+          <w:szCs w:val="24"/>
+        </w:rPr>
+      </w:pPr>
+      <w:r>
+        <w:rPr>
+          <w:rFonts w:ascii="Arial" w:hAnsi="Arial" w:cs="Arial"/>
+          <w:color w:val="000000" w:themeColor="text1"/>
+          <w:sz w:val="24"/>
+          <w:szCs w:val="24"/>
+        </w:rPr>
+        <w:t>{month} {day}</w:t>
+      </w:r>
+      <w:r>
+        <w:rPr>
+          <w:rFonts w:ascii="Arial" w:hAnsi="Arial" w:cs="Arial"/>
+          <w:color w:val="000000" w:themeColor="text1"/>
+          <w:sz w:val="24"/>
+          <w:szCs w:val="24"/>
+          <w:vertAlign w:val="superscript"/>
+        </w:rPr>
+        <w:t>{</w:t>
+      </w:r>
+      <w:proofErr w:type="spellStart"/>
+      <w:r>
+        <w:rPr>
+          <w:rFonts w:ascii="Arial" w:hAnsi="Arial" w:cs="Arial"/>
+          <w:color w:val="000000" w:themeColor="text1"/>
+          <w:sz w:val="24"/>
+          <w:szCs w:val="24"/>
+          <w:vertAlign w:val="superscript"/>
+        </w:rPr>
+        <w:t>ordinalSuffix</w:t>
+      </w:r>
+      <w:proofErr w:type="spellEnd"/>
+      <w:r>
+        <w:rPr>
+          <w:rFonts w:ascii="Arial" w:hAnsi="Arial" w:cs="Arial"/>
+          <w:color w:val="000000" w:themeColor="text1"/>
+          <w:sz w:val="24"/>
+          <w:szCs w:val="24"/>
+          <w:vertAlign w:val="superscript"/>
+        </w:rPr>
+        <w:t>}</w:t>
+      </w:r>
+      <w:r>
+        <w:rPr>
+          <w:rFonts w:ascii="Arial" w:hAnsi="Arial" w:cs="Arial"/>
+          <w:color w:val="000000" w:themeColor="text1"/>
+          <w:sz w:val="24"/>
+          <w:szCs w:val="24"/>
+        </w:rPr>
+        <w:t xml:space="preserve"> {year}</w:t>
+      </w:r>
+    </w:p>
     <w:sectPr>
-      <w:headerReference w:type="default" r:id="rId7"/>
+      <w:type w:val="continuous"/>
       <w:pgSz w:w="12240" w:h="15840"/>
       <w:pgMar w:top="720" w:right="1440" w:bottom="720" w:left="1440" w:header="0" w:footer="720" w:gutter="0"/>
       <w:pgNumType w:start="1"/>
-      <w:cols w:space="720"/>
+      <w:cols w:num="2" w:space="720"/>
     </w:sectPr>
   </w:body>
 </w:document>
 </file>
 
 <file path=word/endnotes.xml><?xml version="1.0" encoding="utf-8"?>
-<w:endnotes xmlns:wpc="http://schemas.microsoft.com/office/word/2010/wordprocessingCanvas" xmlns:cx="http://schemas.microsoft.com/office/drawing/2014/chartex" xmlns:cx1="http://schemas.microsoft.com/office/drawing/2015/9/8/chartex" xmlns:cx2="http://schemas.microsoft.com/office/drawing/2015/10/21/chartex" xmlns:cx3="http://schemas.microsoft.com/office/drawing/2016/5/9/chartex" xmlns:cx4="http://schemas.microsoft.com/office/drawing/2016/5/10/chartex" xmlns:cx5="http://schemas.microsoft.com/office/drawing/2016/5/11/chartex" xmlns:cx6="http://schemas.microsoft.com/office/drawing/2016/5/12/chartex" xmlns:cx7="http://schemas.microsoft.com/office/drawing/2016/5/13/chartex" xmlns:cx8="http://schemas.microsoft.com/office/drawing/2016/5/14/chartex" xmlns:mc="http://schemas.openxmlformats.org/markup-compatibility/2006" xmlns:aink="http://schemas.microsoft.com/office/drawing/2016/ink" xmlns:am3d="http://schemas.microsoft.com/office/drawing/2017/model3d" xmlns:o="urn:schemas-microsoft-com:office:office" xmlns:oel="http://schemas.microsoft.com/office/2019/extlst" xmlns:r="http://schemas.openxmlformats.org/officeDocument/2006/relationships" xmlns:m="http://schemas.openxmlformats.org/officeDocument/2006/math" xmlns:v="urn:schemas-microsoft-com:vml" xmlns:wp14="http://schemas.microsoft.com/office/word/2010/wordprocessingDrawing" xmlns:wp="http://schemas.openxmlformats.org/drawingml/2006/wordprocessingDrawing" xmlns:w10="urn:schemas-microsoft-com:office:word" xmlns:w="http://schemas.openxmlformats.org/wordprocessingml/2006/main" xmlns:w14="http://schemas.microsoft.com/office/word/2010/wordml" xmlns:w15="http://schemas.microsoft.com/office/word/2012/wordml" xmlns:w16cex="http://schemas.microsoft.com/office/word/2018/wordml/cex" xmlns:w16cid="http://schemas.microsoft.com/office/word/2016/wordml/cid" xmlns:w16="http://schemas.microsoft.com/office/word/2018/wordml" xmlns:w16du="http://schemas.microsoft.com/office/word/2023/wordml/word16du" xmlns:w16sdtdh="http://schemas.microsoft.com/office/word/2020/wordml/sdtdatahash" xmlns:w16se="http://schemas.microsoft.com/office/word/2015/wordml/symex" xmlns:wpg="http://schemas.microsoft.com/office/word/2010/wordprocessingGroup" xmlns:wpi="http://schemas.microsoft.com/office/word/2010/wordprocessingInk" xmlns:wne="http://schemas.microsoft.com/office/word/2006/wordml" xmlns:wps="http://schemas.microsoft.com/office/word/2010/wordprocessingShape" mc:Ignorable="w14 w15 w16se w16cid w16 w16cex w16sdtdh wp14">
+<w:endnotes xmlns:wpc="http://schemas.microsoft.com/office/word/2010/wordprocessingCanvas" xmlns:cx="http://schemas.microsoft.com/office/drawing/2014/chartex" xmlns:cx1="http://schemas.microsoft.com/office/drawing/2015/9/8/chartex" xmlns:cx2="http://schemas.microsoft.com/office/drawing/2015/10/21/chartex" xmlns:cx3="http://schemas.microsoft.com/office/drawing/2016/5/9/chartex" xmlns:cx4="http://schemas.microsoft.com/office/drawing/2016/5/10/chartex" xmlns:cx5="http://schemas.microsoft.com/office/drawing/2016/5/11/chartex" xmlns:cx6="http://schemas.microsoft.com/office/drawing/2016/5/12/chartex" xmlns:cx7="http://schemas.microsoft.com/office/drawing/2016/5/13/chartex" xmlns:cx8="http://schemas.microsoft.com/office/drawing/2016/5/14/chartex" xmlns:mc="http://schemas.openxmlformats.org/markup-compatibility/2006" xmlns:aink="http://schemas.microsoft.com/office/drawing/2016/ink" xmlns:am3d="http://schemas.microsoft.com/office/drawing/2017/model3d" xmlns:o="urn:schemas-microsoft-com:office:office" xmlns:oel="http://schemas.microsoft.com/office/2019/extlst" xmlns:r="http://schemas.openxmlformats.org/officeDocument/2006/relationships" xmlns:m="http://schemas.openxmlformats.org/officeDocument/2006/math" xmlns:v="urn:schemas-microsoft-com:vml" xmlns:wp14="http://schemas.microsoft.com/office/word/2010/wordprocessingDrawing" xmlns:wp="http://schemas.openxmlformats.org/drawingml/2006/wordprocessingDrawing" xmlns:w10="urn:schemas-microsoft-com:office:word" xmlns:w="http://schemas.openxmlformats.org/wordprocessingml/2006/main" xmlns:w14="http://schemas.microsoft.com/office/word/2010/wordml" xmlns:w15="http://schemas.microsoft.com/office/word/2012/wordml" xmlns:w16cex="http://schemas.microsoft.com/office/word/2018/wordml/cex" xmlns:w16cid="http://schemas.microsoft.com/office/word/2016/wordml/cid" xmlns:w16="http://schemas.microsoft.com/office/word/2018/wordml" xmlns:w16sdtdh="http://schemas.microsoft.com/office/word/2020/wordml/sdtdatahash" xmlns:w16se="http://schemas.microsoft.com/office/word/2015/wordml/symex" xmlns:wpg="http://schemas.microsoft.com/office/word/2010/wordprocessingGroup" xmlns:wpi="http://schemas.microsoft.com/office/word/2010/wordprocessingInk" xmlns:wne="http://schemas.microsoft.com/office/word/2006/wordml" xmlns:wps="http://schemas.microsoft.com/office/word/2010/wordprocessingShape" mc:Ignorable="w14 w15 w16se w16cid w16 w16cex w16sdtdh wp14">
   <w:endnote w:type="separator" w:id="-1">
     <w:p>
       <w:pPr>
@@ -1389,7 +1506,7 @@
 </file>
 
 <file path=word/footnotes.xml><?xml version="1.0" encoding="utf-8"?>
-<w:footnotes xmlns:wpc="http://schemas.microsoft.com/office/word/2010/wordprocessingCanvas" xmlns:cx="http://schemas.microsoft.com/office/drawing/2014/chartex" xmlns:cx1="http://schemas.microsoft.com/office/drawing/2015/9/8/chartex" xmlns:cx2="http://schemas.microsoft.com/office/drawing/2015/10/21/chartex" xmlns:cx3="http://schemas.microsoft.com/office/drawing/2016/5/9/chartex" xmlns:cx4="http://schemas.microsoft.com/office/drawing/2016/5/10/chartex" xmlns:cx5="http://schemas.microsoft.com/office/drawing/2016/5/11/chartex" xmlns:cx6="http://schemas.microsoft.com/office/drawing/2016/5/12/chartex" xmlns:cx7="http://schemas.microsoft.com/office/drawing/2016/5/13/chartex" xmlns:cx8="http://schemas.microsoft.com/office/drawing/2016/5/14/chartex" xmlns:mc="http://schemas.openxmlformats.org/markup-compatibility/2006" xmlns:aink="http://schemas.microsoft.com/office/drawing/2016/ink" xmlns:am3d="http://schemas.microsoft.com/office/drawing/2017/model3d" xmlns:o="urn:schemas-microsoft-com:office:office" xmlns:oel="http://schemas.microsoft.com/office/2019/extlst" xmlns:r="http://schemas.openxmlformats.org/officeDocument/2006/relationships" xmlns:m="http://schemas.openxmlformats.org/officeDocument/2006/math" xmlns:v="urn:schemas-microsoft-com:vml" xmlns:wp14="http://schemas.microsoft.com/office/word/2010/wordprocessingDrawing" xmlns:wp="http://schemas.openxmlformats.org/drawingml/2006/wordprocessingDrawing" xmlns:w10="urn:schemas-microsoft-com:office:word" xmlns:w="http://schemas.openxmlformats.org/wordprocessingml/2006/main" xmlns:w14="http://schemas.microsoft.com/office/word/2010/wordml" xmlns:w15="http://schemas.microsoft.com/office/word/2012/wordml" xmlns:w16cex="http://schemas.microsoft.com/office/word/2018/wordml/cex" xmlns:w16cid="http://schemas.microsoft.com/office/word/2016/wordml/cid" xmlns:w16="http://schemas.microsoft.com/office/word/2018/wordml" xmlns:w16du="http://schemas.microsoft.com/office/word/2023/wordml/word16du" xmlns:w16sdtdh="http://schemas.microsoft.com/office/word/2020/wordml/sdtdatahash" xmlns:w16se="http://schemas.microsoft.com/office/word/2015/wordml/symex" xmlns:wpg="http://schemas.microsoft.com/office/word/2010/wordprocessingGroup" xmlns:wpi="http://schemas.microsoft.com/office/word/2010/wordprocessingInk" xmlns:wne="http://schemas.microsoft.com/office/word/2006/wordml" xmlns:wps="http://schemas.microsoft.com/office/word/2010/wordprocessingShape" mc:Ignorable="w14 w15 w16se w16cid w16 w16cex w16sdtdh wp14">
+<w:footnotes xmlns:wpc="http://schemas.microsoft.com/office/word/2010/wordprocessingCanvas" xmlns:cx="http://schemas.microsoft.com/office/drawing/2014/chartex" xmlns:cx1="http://schemas.microsoft.com/office/drawing/2015/9/8/chartex" xmlns:cx2="http://schemas.microsoft.com/office/drawing/2015/10/21/chartex" xmlns:cx3="http://schemas.microsoft.com/office/drawing/2016/5/9/chartex" xmlns:cx4="http://schemas.microsoft.com/office/drawing/2016/5/10/chartex" xmlns:cx5="http://schemas.microsoft.com/office/drawing/2016/5/11/chartex" xmlns:cx6="http://schemas.microsoft.com/office/drawing/2016/5/12/chartex" xmlns:cx7="http://schemas.microsoft.com/office/drawing/2016/5/13/chartex" xmlns:cx8="http://schemas.microsoft.com/office/drawing/2016/5/14/chartex" xmlns:mc="http://schemas.openxmlformats.org/markup-compatibility/2006" xmlns:aink="http://schemas.microsoft.com/office/drawing/2016/ink" xmlns:am3d="http://schemas.microsoft.com/office/drawing/2017/model3d" xmlns:o="urn:schemas-microsoft-com:office:office" xmlns:oel="http://schemas.microsoft.com/office/2019/extlst" xmlns:r="http://schemas.openxmlformats.org/officeDocument/2006/relationships" xmlns:m="http://schemas.openxmlformats.org/officeDocument/2006/math" xmlns:v="urn:schemas-microsoft-com:vml" xmlns:wp14="http://schemas.microsoft.com/office/word/2010/wordprocessingDrawing" xmlns:wp="http://schemas.openxmlformats.org/drawingml/2006/wordprocessingDrawing" xmlns:w10="urn:schemas-microsoft-com:office:word" xmlns:w="http://schemas.openxmlformats.org/wordprocessingml/2006/main" xmlns:w14="http://schemas.microsoft.com/office/word/2010/wordml" xmlns:w15="http://schemas.microsoft.com/office/word/2012/wordml" xmlns:w16cex="http://schemas.microsoft.com/office/word/2018/wordml/cex" xmlns:w16cid="http://schemas.microsoft.com/office/word/2016/wordml/cid" xmlns:w16="http://schemas.microsoft.com/office/word/2018/wordml" xmlns:w16sdtdh="http://schemas.microsoft.com/office/word/2020/wordml/sdtdatahash" xmlns:w16se="http://schemas.microsoft.com/office/word/2015/wordml/symex" xmlns:wpg="http://schemas.microsoft.com/office/word/2010/wordprocessingGroup" xmlns:wpi="http://schemas.microsoft.com/office/word/2010/wordprocessingInk" xmlns:wne="http://schemas.microsoft.com/office/word/2006/wordml" xmlns:wps="http://schemas.microsoft.com/office/word/2010/wordprocessingShape" mc:Ignorable="w14 w15 w16se w16cid w16 w16cex w16sdtdh wp14">
   <w:footnote w:type="separator" w:id="-1">
     <w:p>
       <w:pPr>
@@ -1414,7 +1531,7 @@
 </file>
 
 <file path=word/header1.xml><?xml version="1.0" encoding="utf-8"?>
-<w:hdr xmlns:wpc="http://schemas.microsoft.com/office/word/2010/wordprocessingCanvas" xmlns:cx="http://schemas.microsoft.com/office/drawing/2014/chartex" xmlns:cx1="http://schemas.microsoft.com/office/drawing/2015/9/8/chartex" xmlns:cx2="http://schemas.microsoft.com/office/drawing/2015/10/21/chartex" xmlns:cx3="http://schemas.microsoft.com/office/drawing/2016/5/9/chartex" xmlns:cx4="http://schemas.microsoft.com/office/drawing/2016/5/10/chartex" xmlns:cx5="http://schemas.microsoft.com/office/drawing/2016/5/11/chartex" xmlns:cx6="http://schemas.microsoft.com/office/drawing/2016/5/12/chartex" xmlns:cx7="http://schemas.microsoft.com/office/drawing/2016/5/13/chartex" xmlns:cx8="http://schemas.microsoft.com/office/drawing/2016/5/14/chartex" xmlns:mc="http://schemas.openxmlformats.org/markup-compatibility/2006" xmlns:aink="http://schemas.microsoft.com/office/drawing/2016/ink" xmlns:am3d="http://schemas.microsoft.com/office/drawing/2017/model3d" xmlns:o="urn:schemas-microsoft-com:office:office" xmlns:oel="http://schemas.microsoft.com/office/2019/extlst" xmlns:r="http://schemas.openxmlformats.org/officeDocument/2006/relationships" xmlns:m="http://schemas.openxmlformats.org/officeDocument/2006/math" xmlns:v="urn:schemas-microsoft-com:vml" xmlns:wp14="http://schemas.microsoft.com/office/word/2010/wordprocessingDrawing" xmlns:wp="http://schemas.openxmlformats.org/drawingml/2006/wordprocessingDrawing" xmlns:w10="urn:schemas-microsoft-com:office:word" xmlns:w="http://schemas.openxmlformats.org/wordprocessingml/2006/main" xmlns:w14="http://schemas.microsoft.com/office/word/2010/wordml" xmlns:w15="http://schemas.microsoft.com/office/word/2012/wordml" xmlns:w16cex="http://schemas.microsoft.com/office/word/2018/wordml/cex" xmlns:w16cid="http://schemas.microsoft.com/office/word/2016/wordml/cid" xmlns:w16="http://schemas.microsoft.com/office/word/2018/wordml" xmlns:w16du="http://schemas.microsoft.com/office/word/2023/wordml/word16du" xmlns:w16sdtdh="http://schemas.microsoft.com/office/word/2020/wordml/sdtdatahash" xmlns:w16se="http://schemas.microsoft.com/office/word/2015/wordml/symex" xmlns:wpg="http://schemas.microsoft.com/office/word/2010/wordprocessingGroup" xmlns:wpi="http://schemas.microsoft.com/office/word/2010/wordprocessingInk" xmlns:wne="http://schemas.microsoft.com/office/word/2006/wordml" xmlns:wps="http://schemas.microsoft.com/office/word/2010/wordprocessingShape" mc:Ignorable="w14 w15 w16se w16cid w16 w16cex w16sdtdh wp14">
+<w:hdr xmlns:wpc="http://schemas.microsoft.com/office/word/2010/wordprocessingCanvas" xmlns:cx="http://schemas.microsoft.com/office/drawing/2014/chartex" xmlns:cx1="http://schemas.microsoft.com/office/drawing/2015/9/8/chartex" xmlns:cx2="http://schemas.microsoft.com/office/drawing/2015/10/21/chartex" xmlns:cx3="http://schemas.microsoft.com/office/drawing/2016/5/9/chartex" xmlns:cx4="http://schemas.microsoft.com/office/drawing/2016/5/10/chartex" xmlns:cx5="http://schemas.microsoft.com/office/drawing/2016/5/11/chartex" xmlns:cx6="http://schemas.microsoft.com/office/drawing/2016/5/12/chartex" xmlns:cx7="http://schemas.microsoft.com/office/drawing/2016/5/13/chartex" xmlns:cx8="http://schemas.microsoft.com/office/drawing/2016/5/14/chartex" xmlns:mc="http://schemas.openxmlformats.org/markup-compatibility/2006" xmlns:aink="http://schemas.microsoft.com/office/drawing/2016/ink" xmlns:am3d="http://schemas.microsoft.com/office/drawing/2017/model3d" xmlns:o="urn:schemas-microsoft-com:office:office" xmlns:oel="http://schemas.microsoft.com/office/2019/extlst" xmlns:r="http://schemas.openxmlformats.org/officeDocument/2006/relationships" xmlns:m="http://schemas.openxmlformats.org/officeDocument/2006/math" xmlns:v="urn:schemas-microsoft-com:vml" xmlns:wp14="http://schemas.microsoft.com/office/word/2010/wordprocessingDrawing" xmlns:wp="http://schemas.openxmlformats.org/drawingml/2006/wordprocessingDrawing" xmlns:w10="urn:schemas-microsoft-com:office:word" xmlns:w="http://schemas.openxmlformats.org/wordprocessingml/2006/main" xmlns:w14="http://schemas.microsoft.com/office/word/2010/wordml" xmlns:w15="http://schemas.microsoft.com/office/word/2012/wordml" xmlns:w16cex="http://schemas.microsoft.com/office/word/2018/wordml/cex" xmlns:w16cid="http://schemas.microsoft.com/office/word/2016/wordml/cid" xmlns:w16="http://schemas.microsoft.com/office/word/2018/wordml" xmlns:w16sdtdh="http://schemas.microsoft.com/office/word/2020/wordml/sdtdatahash" xmlns:w16se="http://schemas.microsoft.com/office/word/2015/wordml/symex" xmlns:wpg="http://schemas.microsoft.com/office/word/2010/wordprocessingGroup" xmlns:wpi="http://schemas.microsoft.com/office/word/2010/wordprocessingInk" xmlns:wne="http://schemas.microsoft.com/office/word/2006/wordml" xmlns:wps="http://schemas.microsoft.com/office/word/2010/wordprocessingShape" mc:Ignorable="w14 w15 w16se w16cid w16 w16cex w16sdtdh wp14">
   <w:p>
     <w:pPr>
       <w:pBdr>

</xml_diff>